<commit_message>
feat: add counting x values with different step, printing them
</commit_message>
<xml_diff>
--- a/3 year - Solving Mathematical Problem Using Coprocessor/Курсовая работа по АВС.docx
+++ b/3 year - Solving Mathematical Problem Using Coprocessor/Курсовая работа по АВС.docx
@@ -8,139 +8,74 @@
         <w:jc w:val="center"/>
         <w:rPr>
           <w:rFonts w:eastAsia="Times New Roman" w:cs="Times New Roman"/>
-          <w:szCs w:val="28"/>
-          <w:lang w:val="ru-BY"/>
+          <w:szCs w:val="24"/>
+          <w:lang w:eastAsia="ru-RU"/>
         </w:rPr>
       </w:pPr>
       <w:r>
         <w:rPr>
           <w:rFonts w:eastAsia="Times New Roman" w:cs="Times New Roman"/>
-          <w:szCs w:val="28"/>
-          <w:lang w:val="ru-BY"/>
+          <w:szCs w:val="24"/>
+          <w:lang w:eastAsia="ru-RU"/>
         </w:rPr>
         <w:t>Министерство образования Республики Беларусь</w:t>
       </w:r>
     </w:p>
     <w:p>
       <w:pPr>
-        <w:ind w:firstLine="0"/>
-        <w:rPr>
-          <w:rFonts w:eastAsia="Times New Roman" w:cs="Times New Roman"/>
-          <w:szCs w:val="28"/>
-          <w:lang w:val="ru-BY"/>
-        </w:rPr>
-      </w:pPr>
-    </w:p>
-    <w:p>
-      <w:pPr>
-        <w:spacing w:before="120"/>
         <w:ind w:firstLine="0"/>
         <w:jc w:val="center"/>
         <w:rPr>
           <w:rFonts w:eastAsia="Times New Roman" w:cs="Times New Roman"/>
-          <w:szCs w:val="28"/>
-          <w:lang w:val="ru-BY"/>
+          <w:szCs w:val="24"/>
+          <w:lang w:eastAsia="ru-RU"/>
         </w:rPr>
       </w:pPr>
       <w:r>
         <w:rPr>
           <w:rFonts w:eastAsia="Times New Roman" w:cs="Times New Roman"/>
-          <w:szCs w:val="28"/>
-          <w:lang w:val="ru-BY"/>
-        </w:rPr>
-        <w:t xml:space="preserve">Учреждение образования </w:t>
+          <w:szCs w:val="24"/>
+          <w:lang w:eastAsia="ru-RU"/>
+        </w:rPr>
+        <w:t xml:space="preserve">Учреждение образования «Белорусский государственный университет </w:t>
       </w:r>
       <w:r>
         <w:rPr>
           <w:rFonts w:eastAsia="Times New Roman" w:cs="Times New Roman"/>
-          <w:szCs w:val="28"/>
-          <w:lang w:val="ru-BY"/>
+          <w:szCs w:val="24"/>
+          <w:lang w:eastAsia="ru-RU"/>
         </w:rPr>
         <w:br/>
-      </w:r>
-      <w:r>
+        <w:t>информатики и радиоэлектроники»</w:t>
+      </w:r>
+    </w:p>
+    <w:p>
+      <w:pPr>
+        <w:jc w:val="center"/>
         <w:rPr>
           <w:rFonts w:eastAsia="Times New Roman" w:cs="Times New Roman"/>
-          <w:szCs w:val="28"/>
-          <w:lang w:val="ru-BY"/>
-        </w:rPr>
-        <w:t xml:space="preserve">БЕЛОРУССКИЙ ГОСУДАРСТВЕННЫЙ УНИВЕРСИТЕТ </w:t>
-      </w:r>
-      <w:r>
-        <w:rPr>
-          <w:rFonts w:eastAsia="Times New Roman" w:cs="Times New Roman"/>
-          <w:szCs w:val="28"/>
-          <w:lang w:val="ru-BY"/>
-        </w:rPr>
-        <w:br/>
-        <w:t>ИНФОРМАТИКИ И РАДИОЭЛЕКТРОНИКИ</w:t>
-      </w:r>
-    </w:p>
-    <w:p>
-      <w:pPr>
-        <w:ind w:firstLine="540"/>
-        <w:rPr>
-          <w:rFonts w:eastAsia="Times New Roman" w:cs="Times New Roman"/>
-          <w:szCs w:val="28"/>
-          <w:lang w:val="ru-BY"/>
-        </w:rPr>
-      </w:pPr>
-    </w:p>
-    <w:p>
-      <w:pPr>
-        <w:spacing w:before="840"/>
-        <w:ind w:firstLine="0"/>
-        <w:rPr>
-          <w:rFonts w:eastAsia="Times New Roman" w:cs="Times New Roman"/>
-          <w:szCs w:val="28"/>
-          <w:lang w:val="ru-BY"/>
-        </w:rPr>
-      </w:pPr>
-      <w:r>
-        <w:rPr>
-          <w:rFonts w:eastAsia="Times New Roman" w:cs="Times New Roman"/>
-          <w:szCs w:val="28"/>
-          <w:lang w:val="ru-BY"/>
-        </w:rPr>
-        <w:t>Факультет компьютерных систем и сетей</w:t>
-      </w:r>
-    </w:p>
-    <w:p>
-      <w:pPr>
-        <w:ind w:firstLine="0"/>
-        <w:rPr>
-          <w:rFonts w:eastAsia="Times New Roman" w:cs="Times New Roman"/>
-          <w:szCs w:val="28"/>
-          <w:lang w:val="ru-BY"/>
-        </w:rPr>
-      </w:pPr>
-      <w:r>
-        <w:rPr>
-          <w:rFonts w:eastAsia="Times New Roman" w:cs="Times New Roman"/>
-          <w:szCs w:val="28"/>
-          <w:lang w:val="ru-BY"/>
-        </w:rPr>
-        <w:t>Кафедра информатики</w:t>
-      </w:r>
-    </w:p>
-    <w:p>
-      <w:pPr>
-        <w:spacing w:before="960"/>
+          <w:szCs w:val="24"/>
+          <w:lang w:eastAsia="ru-RU"/>
+        </w:rPr>
+      </w:pPr>
+    </w:p>
+    <w:p>
+      <w:pPr>
         <w:ind w:firstLine="0"/>
         <w:jc w:val="center"/>
         <w:rPr>
           <w:rFonts w:eastAsia="Times New Roman" w:cs="Times New Roman"/>
-          <w:szCs w:val="28"/>
-          <w:lang w:val="ru-BY"/>
+          <w:szCs w:val="24"/>
+          <w:lang w:eastAsia="ru-RU"/>
         </w:rPr>
       </w:pPr>
       <w:r>
         <w:rPr>
           <w:rFonts w:eastAsia="Times New Roman" w:cs="Times New Roman"/>
-          <w:szCs w:val="28"/>
-          <w:lang w:val="ru-BY"/>
-        </w:rPr>
-        <w:t>ПОЯСНИТЕЛЬНАЯ ЗАПИСКА</w:t>
+          <w:szCs w:val="24"/>
+          <w:lang w:eastAsia="ru-RU"/>
+        </w:rPr>
+        <w:t>Факультет компьютерных систем и сетей</w:t>
       </w:r>
     </w:p>
     <w:p>
@@ -149,80 +84,287 @@
         <w:jc w:val="center"/>
         <w:rPr>
           <w:rFonts w:eastAsia="Times New Roman" w:cs="Times New Roman"/>
-          <w:szCs w:val="28"/>
-          <w:lang w:val="ru-BY"/>
+          <w:szCs w:val="24"/>
+          <w:lang w:eastAsia="ru-RU"/>
         </w:rPr>
       </w:pPr>
       <w:r>
         <w:rPr>
           <w:rFonts w:eastAsia="Times New Roman" w:cs="Times New Roman"/>
-          <w:szCs w:val="28"/>
-          <w:lang w:val="ru-BY"/>
-        </w:rPr>
-        <w:t>к курсово</w:t>
-      </w:r>
-      <w:r>
-        <w:rPr>
-          <w:rFonts w:eastAsia="Times New Roman" w:cs="Times New Roman"/>
-          <w:szCs w:val="28"/>
-          <w:lang w:val="ru-BY"/>
-        </w:rPr>
-        <w:t>му проекту</w:t>
-      </w:r>
-      <w:r>
-        <w:rPr>
-          <w:rFonts w:eastAsia="Times New Roman" w:cs="Times New Roman"/>
-          <w:szCs w:val="28"/>
-          <w:lang w:val="ru-BY"/>
-        </w:rPr>
-        <w:br/>
-      </w:r>
-      <w:r>
-        <w:rPr>
-          <w:rFonts w:eastAsia="Times New Roman" w:cs="Times New Roman"/>
-          <w:szCs w:val="28"/>
-          <w:lang w:val="ru-BY"/>
-        </w:rPr>
-        <w:t>на тему</w:t>
-      </w:r>
-    </w:p>
-    <w:p>
-      <w:pPr>
-        <w:spacing w:before="360"/>
+          <w:szCs w:val="24"/>
+          <w:lang w:eastAsia="ru-RU"/>
+        </w:rPr>
+        <w:t>Кафедра информатики</w:t>
+      </w:r>
+    </w:p>
+    <w:p>
+      <w:pPr>
         <w:ind w:firstLine="0"/>
         <w:jc w:val="center"/>
         <w:rPr>
           <w:rFonts w:eastAsia="Times New Roman" w:cs="Times New Roman"/>
-          <w:b/>
-          <w:bCs/>
-          <w:szCs w:val="28"/>
-          <w:lang w:val="ru-BY"/>
-        </w:rPr>
-      </w:pPr>
-      <w:r>
+          <w:szCs w:val="24"/>
+          <w:lang w:eastAsia="ru-RU"/>
+        </w:rPr>
+      </w:pPr>
+      <w:r>
+        <w:rPr>
+          <w:rFonts w:eastAsia="Times New Roman" w:cs="Times New Roman"/>
+          <w:szCs w:val="24"/>
+          <w:lang w:eastAsia="ru-RU"/>
+        </w:rPr>
+        <w:t>Дисциплина «Архитектура вычислительных систем»</w:t>
+      </w:r>
+    </w:p>
+    <w:p>
+      <w:pPr>
+        <w:ind w:firstLine="0"/>
+        <w:jc w:val="center"/>
+        <w:rPr>
+          <w:rFonts w:eastAsia="Times New Roman" w:cs="Times New Roman"/>
+          <w:szCs w:val="24"/>
+          <w:lang w:eastAsia="ru-RU"/>
+        </w:rPr>
+      </w:pPr>
+    </w:p>
+    <w:p>
+      <w:pPr>
+        <w:ind w:firstLine="0"/>
+        <w:jc w:val="center"/>
+        <w:rPr>
+          <w:rFonts w:eastAsia="Times New Roman" w:cs="Times New Roman"/>
+          <w:szCs w:val="24"/>
+          <w:lang w:eastAsia="ru-RU"/>
+        </w:rPr>
+      </w:pPr>
+    </w:p>
+    <w:tbl>
+      <w:tblPr>
+        <w:tblStyle w:val="TableGrid"/>
+        <w:tblW w:w="0" w:type="auto"/>
+        <w:tblBorders>
+          <w:top w:val="none" w:sz="0" w:space="0" w:color="auto"/>
+          <w:left w:val="none" w:sz="0" w:space="0" w:color="auto"/>
+          <w:bottom w:val="none" w:sz="0" w:space="0" w:color="auto"/>
+          <w:right w:val="none" w:sz="0" w:space="0" w:color="auto"/>
+          <w:insideH w:val="none" w:sz="0" w:space="0" w:color="auto"/>
+          <w:insideV w:val="none" w:sz="0" w:space="0" w:color="auto"/>
+        </w:tblBorders>
+        <w:tblLayout w:type="fixed"/>
+        <w:tblLook w:val="04A0" w:firstRow="1" w:lastRow="0" w:firstColumn="1" w:lastColumn="0" w:noHBand="0" w:noVBand="1"/>
+      </w:tblPr>
+      <w:tblGrid>
+        <w:gridCol w:w="4786"/>
+        <w:gridCol w:w="4678"/>
+      </w:tblGrid>
+      <w:tr>
+        <w:tc>
+          <w:tcPr>
+            <w:tcW w:w="4786" w:type="dxa"/>
+          </w:tcPr>
+          <w:p>
+            <w:pPr>
+              <w:jc w:val="center"/>
+              <w:rPr>
+                <w:szCs w:val="24"/>
+              </w:rPr>
+            </w:pPr>
+          </w:p>
+        </w:tc>
+        <w:tc>
+          <w:tcPr>
+            <w:tcW w:w="4678" w:type="dxa"/>
+          </w:tcPr>
+          <w:p>
+            <w:pPr>
+              <w:rPr>
+                <w:szCs w:val="28"/>
+              </w:rPr>
+            </w:pPr>
+            <w:r>
+              <w:rPr>
+                <w:szCs w:val="28"/>
+              </w:rPr>
+              <w:t>«К ЗАЩИТЕ ДОПУСТИТЬ»</w:t>
+            </w:r>
+          </w:p>
+        </w:tc>
+      </w:tr>
+      <w:tr>
+        <w:tc>
+          <w:tcPr>
+            <w:tcW w:w="4786" w:type="dxa"/>
+          </w:tcPr>
+          <w:p>
+            <w:pPr>
+              <w:jc w:val="center"/>
+              <w:rPr>
+                <w:szCs w:val="24"/>
+              </w:rPr>
+            </w:pPr>
+          </w:p>
+        </w:tc>
+        <w:tc>
+          <w:tcPr>
+            <w:tcW w:w="4678" w:type="dxa"/>
+          </w:tcPr>
+          <w:p>
+            <w:pPr>
+              <w:rPr>
+                <w:szCs w:val="28"/>
+              </w:rPr>
+            </w:pPr>
+            <w:r>
+              <w:rPr>
+                <w:szCs w:val="28"/>
+              </w:rPr>
+              <w:t>Руководитель курсового проекта</w:t>
+            </w:r>
+          </w:p>
+          <w:p>
+            <w:pPr>
+              <w:rPr>
+                <w:szCs w:val="28"/>
+              </w:rPr>
+            </w:pPr>
+            <w:r>
+              <w:rPr>
+                <w:szCs w:val="28"/>
+              </w:rPr>
+              <w:t>магистр техн.наук, ассистент</w:t>
+            </w:r>
+          </w:p>
+          <w:p>
+            <w:pPr>
+              <w:rPr>
+                <w:szCs w:val="28"/>
+              </w:rPr>
+            </w:pPr>
+            <w:r>
+              <w:rPr>
+                <w:szCs w:val="28"/>
+              </w:rPr>
+              <w:t>________________А.А. Калиновская</w:t>
+            </w:r>
+          </w:p>
+        </w:tc>
+      </w:tr>
+      <w:tr>
+        <w:tc>
+          <w:tcPr>
+            <w:tcW w:w="4786" w:type="dxa"/>
+          </w:tcPr>
+          <w:p>
+            <w:pPr>
+              <w:jc w:val="center"/>
+              <w:rPr>
+                <w:szCs w:val="24"/>
+              </w:rPr>
+            </w:pPr>
+          </w:p>
+        </w:tc>
+        <w:tc>
+          <w:tcPr>
+            <w:tcW w:w="4678" w:type="dxa"/>
+          </w:tcPr>
+          <w:p>
+            <w:pPr>
+              <w:rPr>
+                <w:szCs w:val="28"/>
+              </w:rPr>
+            </w:pPr>
+            <w:r>
+              <w:rPr>
+                <w:szCs w:val="28"/>
+              </w:rPr>
+              <w:t>___.____.2022</w:t>
+            </w:r>
+          </w:p>
+        </w:tc>
+      </w:tr>
+    </w:tbl>
+    <w:p>
+      <w:pPr>
+        <w:ind w:firstLine="0"/>
+        <w:jc w:val="center"/>
+        <w:rPr>
+          <w:rFonts w:eastAsia="Times New Roman" w:cs="Times New Roman"/>
+          <w:szCs w:val="24"/>
+          <w:lang w:eastAsia="ru-RU"/>
+        </w:rPr>
+      </w:pPr>
+    </w:p>
+    <w:p>
+      <w:pPr>
+        <w:ind w:firstLine="0"/>
+        <w:jc w:val="center"/>
+        <w:rPr>
+          <w:rFonts w:eastAsia="Times New Roman" w:cs="Times New Roman"/>
+          <w:szCs w:val="24"/>
+          <w:lang w:eastAsia="ru-RU"/>
+        </w:rPr>
+      </w:pPr>
+    </w:p>
+    <w:p>
+      <w:pPr>
+        <w:ind w:firstLine="0"/>
+        <w:rPr>
+          <w:rFonts w:eastAsia="Times New Roman" w:cs="Times New Roman"/>
+          <w:szCs w:val="24"/>
+          <w:lang w:eastAsia="ru-RU"/>
+        </w:rPr>
+      </w:pPr>
+    </w:p>
+    <w:p>
+      <w:pPr>
+        <w:ind w:firstLine="0"/>
+        <w:jc w:val="center"/>
+        <w:rPr>
+          <w:rFonts w:eastAsia="Times New Roman" w:cs="Times New Roman"/>
+          <w:szCs w:val="24"/>
+          <w:lang w:eastAsia="ru-RU"/>
+        </w:rPr>
+      </w:pPr>
+    </w:p>
+    <w:p>
+      <w:pPr>
+        <w:ind w:firstLine="0"/>
+        <w:jc w:val="center"/>
         <w:rPr>
           <w:rFonts w:eastAsia="Times New Roman" w:cs="Times New Roman"/>
           <w:b/>
-          <w:bCs/>
-          <w:szCs w:val="28"/>
-          <w:lang w:val="ru-BY"/>
-        </w:rPr>
-        <w:t>РЕШЕНИЕ МАТЕМАТИЧЕСКОЙ ЗАДАЧИ ПРИ ПОМОЩИ СО-ПРОЦЕССОРА</w:t>
-      </w:r>
-    </w:p>
-    <w:p>
-      <w:pPr>
-        <w:spacing w:before="360"/>
+          <w:szCs w:val="24"/>
+          <w:lang w:eastAsia="ru-RU"/>
+        </w:rPr>
+      </w:pPr>
+      <w:r>
+        <w:rPr>
+          <w:rFonts w:eastAsia="Times New Roman" w:cs="Times New Roman"/>
+          <w:b/>
+          <w:szCs w:val="24"/>
+          <w:lang w:eastAsia="ru-RU"/>
+        </w:rPr>
+        <w:t>ПОЯСНИТЕЛЬНАЯ ЗАПИСКА</w:t>
+      </w:r>
+    </w:p>
+    <w:p>
+      <w:pPr>
         <w:ind w:firstLine="0"/>
         <w:jc w:val="center"/>
         <w:rPr>
           <w:rFonts w:eastAsia="Times New Roman" w:cs="Times New Roman"/>
-          <w:b/>
-          <w:bCs/>
-          <w:szCs w:val="28"/>
-          <w:lang w:val="ru-BY"/>
-        </w:rPr>
-      </w:pPr>
+          <w:szCs w:val="24"/>
+          <w:lang w:eastAsia="ru-RU"/>
+        </w:rPr>
+      </w:pPr>
+      <w:r>
+        <w:rPr>
+          <w:rFonts w:eastAsia="Times New Roman" w:cs="Times New Roman"/>
+          <w:szCs w:val="24"/>
+          <w:lang w:eastAsia="ru-RU"/>
+        </w:rPr>
+        <w:t>к курсовому проекту</w:t>
+      </w:r>
     </w:p>
     <w:p>
       <w:pPr>
@@ -230,130 +372,369 @@
         <w:jc w:val="center"/>
         <w:rPr>
           <w:rFonts w:eastAsia="Times New Roman" w:cs="Times New Roman"/>
-          <w:szCs w:val="28"/>
-          <w:lang w:val="ru-BY"/>
+          <w:szCs w:val="24"/>
+          <w:lang w:eastAsia="ru-RU"/>
         </w:rPr>
       </w:pPr>
       <w:r>
         <w:rPr>
           <w:rFonts w:eastAsia="Times New Roman" w:cs="Times New Roman"/>
-          <w:szCs w:val="28"/>
-          <w:lang w:val="ru-BY"/>
-        </w:rPr>
-        <w:t>БГУИР ДП 1-53----------ПЗ</w:t>
-      </w:r>
-    </w:p>
-    <w:p>
-      <w:pPr>
-        <w:spacing w:before="960"/>
-        <w:ind w:left="4677"/>
-        <w:rPr>
-          <w:rFonts w:eastAsia="Times New Roman" w:cs="Times New Roman"/>
-          <w:szCs w:val="28"/>
-          <w:lang w:val="ru-BY"/>
-        </w:rPr>
-      </w:pPr>
-      <w:r>
-        <w:rPr>
-          <w:rFonts w:eastAsia="Times New Roman" w:cs="Times New Roman"/>
-          <w:szCs w:val="28"/>
-          <w:lang w:val="ru-BY"/>
-        </w:rPr>
-        <w:t>Студент  Слуцкий Н. С.</w:t>
-      </w:r>
-    </w:p>
-    <w:p>
-      <w:pPr>
-        <w:ind w:left="4677"/>
-        <w:rPr>
-          <w:rFonts w:eastAsia="Times New Roman" w:cs="Times New Roman"/>
-          <w:szCs w:val="28"/>
-          <w:lang w:val="ru-BY"/>
-        </w:rPr>
-      </w:pPr>
-      <w:r>
-        <w:rPr>
-          <w:rFonts w:eastAsia="Times New Roman" w:cs="Times New Roman"/>
-          <w:szCs w:val="28"/>
-          <w:lang w:val="ru-BY"/>
-        </w:rPr>
-        <w:t xml:space="preserve">Руководитель </w:t>
-      </w:r>
-      <w:r>
-        <w:rPr>
-          <w:rFonts w:eastAsia="Times New Roman" w:cs="Times New Roman"/>
-          <w:szCs w:val="28"/>
-          <w:lang w:val="ru-BY"/>
-        </w:rPr>
-        <w:t>Калиновская А.А.</w:t>
-      </w:r>
-    </w:p>
-    <w:p>
-      <w:pPr>
-        <w:ind w:left="4677"/>
-        <w:rPr>
-          <w:rFonts w:eastAsia="Times New Roman" w:cs="Times New Roman"/>
-          <w:szCs w:val="28"/>
-          <w:lang w:val="ru-BY"/>
-        </w:rPr>
-      </w:pPr>
-      <w:r>
-        <w:rPr>
-          <w:rFonts w:eastAsia="Times New Roman" w:cs="Times New Roman"/>
-          <w:szCs w:val="28"/>
-          <w:lang w:val="ru-BY"/>
-        </w:rPr>
-        <w:t>Консультант Марков А. Н.</w:t>
-      </w:r>
-    </w:p>
-    <w:p>
-      <w:pPr>
-        <w:spacing w:before="840"/>
-        <w:ind w:firstLine="0"/>
-        <w:jc w:val="left"/>
-        <w:rPr>
-          <w:rFonts w:eastAsia="Times New Roman" w:cs="Times New Roman"/>
-          <w:szCs w:val="28"/>
-          <w:lang w:val="ru-BY"/>
-        </w:rPr>
-      </w:pPr>
-    </w:p>
-    <w:p>
-      <w:pPr>
-        <w:spacing w:before="840"/>
+          <w:szCs w:val="24"/>
+          <w:lang w:eastAsia="ru-RU"/>
+        </w:rPr>
+        <w:t>на тему:</w:t>
+      </w:r>
+    </w:p>
+    <w:p>
+      <w:pPr>
         <w:ind w:firstLine="0"/>
         <w:jc w:val="center"/>
         <w:rPr>
           <w:rFonts w:eastAsia="Times New Roman" w:cs="Times New Roman"/>
-          <w:szCs w:val="28"/>
-          <w:lang w:val="ru-BY"/>
+          <w:szCs w:val="24"/>
+          <w:lang w:eastAsia="ru-RU"/>
         </w:rPr>
       </w:pPr>
       <w:r>
         <w:rPr>
           <w:rFonts w:eastAsia="Times New Roman" w:cs="Times New Roman"/>
-          <w:szCs w:val="28"/>
-          <w:lang w:val="ru-BY"/>
-        </w:rPr>
-        <w:t>Минск 202</w:t>
+          <w:b/>
+          <w:caps/>
+          <w:szCs w:val="24"/>
+          <w:lang w:eastAsia="ru-RU"/>
+        </w:rPr>
+        <w:t>«</w:t>
       </w:r>
       <w:r>
         <w:rPr>
           <w:rFonts w:eastAsia="Times New Roman" w:cs="Times New Roman"/>
-          <w:szCs w:val="28"/>
-          <w:lang w:val="ru-BY"/>
-        </w:rPr>
-        <w:t>2</w:t>
-      </w:r>
-      <w:r>
-        <w:rPr>
-          <w:lang w:val="ru-BY"/>
-        </w:rPr>
-        <w:br w:type="page"/>
+          <w:b/>
+          <w:caps/>
+          <w:szCs w:val="24"/>
+          <w:lang w:val="ru-BY" w:eastAsia="ru-RU"/>
+        </w:rPr>
+        <w:t>решение математической задачи при помощи со-процессора</w:t>
+      </w:r>
+      <w:r>
+        <w:rPr>
+          <w:rFonts w:eastAsia="Times New Roman" w:cs="Times New Roman"/>
+          <w:b/>
+          <w:caps/>
+          <w:szCs w:val="24"/>
+          <w:lang w:eastAsia="ru-RU"/>
+        </w:rPr>
+        <w:t>»</w:t>
+      </w:r>
+    </w:p>
+    <w:p>
+      <w:pPr>
+        <w:ind w:firstLine="0"/>
+        <w:jc w:val="center"/>
+        <w:rPr>
+          <w:rFonts w:eastAsia="Times New Roman" w:cs="Times New Roman"/>
+          <w:szCs w:val="24"/>
+          <w:lang w:eastAsia="ru-RU"/>
+        </w:rPr>
+      </w:pPr>
+    </w:p>
+    <w:p>
+      <w:pPr>
+        <w:ind w:firstLine="0"/>
+        <w:jc w:val="center"/>
+        <w:rPr>
+          <w:rFonts w:eastAsia="Times New Roman" w:cs="Times New Roman"/>
+          <w:szCs w:val="24"/>
+          <w:lang w:eastAsia="ru-RU"/>
+        </w:rPr>
+      </w:pPr>
+      <w:r>
+        <w:rPr>
+          <w:rFonts w:eastAsia="Times New Roman" w:cs="Times New Roman"/>
+          <w:szCs w:val="24"/>
+          <w:lang w:eastAsia="ru-RU"/>
+        </w:rPr>
+        <w:t>БГУИР</w:t>
+      </w:r>
+      <w:r>
+        <w:rPr>
+          <w:rFonts w:eastAsia="Times New Roman" w:cs="Times New Roman"/>
+          <w:szCs w:val="24"/>
+          <w:lang w:eastAsia="ru-RU"/>
+        </w:rPr>
+        <w:t xml:space="preserve"> КП 1-40 01 01 </w:t>
+      </w:r>
+      <w:r>
+        <w:rPr>
+          <w:rFonts w:eastAsia="Times New Roman" w:cs="Times New Roman"/>
+          <w:szCs w:val="24"/>
+          <w:lang w:val="ru-BY" w:eastAsia="ru-RU"/>
+        </w:rPr>
+        <w:t>020</w:t>
+      </w:r>
+      <w:bookmarkStart w:id="0" w:name="_GoBack"/>
+      <w:bookmarkEnd w:id="0"/>
+      <w:r>
+        <w:rPr>
+          <w:rFonts w:eastAsia="Times New Roman" w:cs="Times New Roman"/>
+          <w:szCs w:val="24"/>
+          <w:lang w:eastAsia="ru-RU"/>
+        </w:rPr>
+        <w:t> </w:t>
+      </w:r>
+      <w:r>
+        <w:rPr>
+          <w:rFonts w:eastAsia="Times New Roman" w:cs="Times New Roman"/>
+          <w:szCs w:val="24"/>
+          <w:lang w:eastAsia="ru-RU"/>
+        </w:rPr>
+        <w:t>ПЗ</w:t>
+      </w:r>
+    </w:p>
+    <w:p>
+      <w:pPr>
+        <w:ind w:firstLine="0"/>
+        <w:jc w:val="center"/>
+        <w:rPr>
+          <w:rFonts w:eastAsia="Times New Roman" w:cs="Times New Roman"/>
+          <w:szCs w:val="24"/>
+          <w:lang w:eastAsia="ru-RU"/>
+        </w:rPr>
+      </w:pPr>
+    </w:p>
+    <w:p>
+      <w:pPr>
+        <w:ind w:firstLine="0"/>
+        <w:jc w:val="center"/>
+        <w:rPr>
+          <w:rFonts w:eastAsia="Times New Roman" w:cs="Times New Roman"/>
+          <w:szCs w:val="24"/>
+          <w:lang w:eastAsia="ru-RU"/>
+        </w:rPr>
+      </w:pPr>
+    </w:p>
+    <w:tbl>
+      <w:tblPr>
+        <w:tblStyle w:val="TableGrid"/>
+        <w:tblW w:w="0" w:type="auto"/>
+        <w:tblBorders>
+          <w:top w:val="none" w:sz="0" w:space="0" w:color="auto"/>
+          <w:left w:val="none" w:sz="0" w:space="0" w:color="auto"/>
+          <w:bottom w:val="none" w:sz="0" w:space="0" w:color="auto"/>
+          <w:right w:val="none" w:sz="0" w:space="0" w:color="auto"/>
+          <w:insideH w:val="none" w:sz="0" w:space="0" w:color="auto"/>
+          <w:insideV w:val="none" w:sz="0" w:space="0" w:color="auto"/>
+        </w:tblBorders>
+        <w:tblLayout w:type="fixed"/>
+        <w:tblLook w:val="04A0" w:firstRow="1" w:lastRow="0" w:firstColumn="1" w:lastColumn="0" w:noHBand="0" w:noVBand="1"/>
+      </w:tblPr>
+      <w:tblGrid>
+        <w:gridCol w:w="4928"/>
+        <w:gridCol w:w="4645"/>
+      </w:tblGrid>
+      <w:tr>
+        <w:tc>
+          <w:tcPr>
+            <w:tcW w:w="4928" w:type="dxa"/>
+          </w:tcPr>
+          <w:p>
+            <w:pPr>
+              <w:jc w:val="center"/>
+              <w:rPr>
+                <w:szCs w:val="24"/>
+              </w:rPr>
+            </w:pPr>
+          </w:p>
+        </w:tc>
+        <w:tc>
+          <w:tcPr>
+            <w:tcW w:w="4645" w:type="dxa"/>
+          </w:tcPr>
+          <w:p>
+            <w:pPr>
+              <w:rPr>
+                <w:szCs w:val="28"/>
+                <w:lang w:val="ru-BY"/>
+              </w:rPr>
+            </w:pPr>
+            <w:r>
+              <w:rPr>
+                <w:szCs w:val="28"/>
+              </w:rPr>
+              <w:t xml:space="preserve">Выполнил студент группы </w:t>
+            </w:r>
+            <w:r>
+              <w:rPr>
+                <w:szCs w:val="28"/>
+                <w:lang w:val="ru-BY"/>
+              </w:rPr>
+              <w:t>053505</w:t>
+            </w:r>
+          </w:p>
+          <w:p>
+            <w:pPr>
+              <w:rPr>
+                <w:szCs w:val="28"/>
+                <w:lang w:val="ru-BY"/>
+              </w:rPr>
+            </w:pPr>
+            <w:r>
+              <w:rPr>
+                <w:szCs w:val="28"/>
+                <w:lang w:val="ru-BY"/>
+              </w:rPr>
+              <w:t>СЛУЦКИЙ Никита Сергеевич</w:t>
+            </w:r>
+          </w:p>
+          <w:p>
+            <w:pPr>
+              <w:rPr>
+                <w:szCs w:val="28"/>
+              </w:rPr>
+            </w:pPr>
+            <w:r>
+              <w:rPr>
+                <w:szCs w:val="28"/>
+              </w:rPr>
+              <w:t>_______________________________</w:t>
+            </w:r>
+          </w:p>
+          <w:p>
+            <w:pPr>
+              <w:jc w:val="center"/>
+              <w:rPr>
+                <w:sz w:val="16"/>
+                <w:szCs w:val="16"/>
+              </w:rPr>
+            </w:pPr>
+            <w:r>
+              <w:rPr>
+                <w:sz w:val="16"/>
+                <w:szCs w:val="16"/>
+              </w:rPr>
+              <w:t>(подпись студента)</w:t>
+            </w:r>
+          </w:p>
+        </w:tc>
+      </w:tr>
+      <w:tr>
+        <w:tc>
+          <w:tcPr>
+            <w:tcW w:w="4928" w:type="dxa"/>
+          </w:tcPr>
+          <w:p>
+            <w:pPr>
+              <w:jc w:val="center"/>
+              <w:rPr>
+                <w:szCs w:val="24"/>
+              </w:rPr>
+            </w:pPr>
+          </w:p>
+        </w:tc>
+        <w:tc>
+          <w:tcPr>
+            <w:tcW w:w="4645" w:type="dxa"/>
+          </w:tcPr>
+          <w:p>
+            <w:pPr>
+              <w:rPr>
+                <w:szCs w:val="28"/>
+              </w:rPr>
+            </w:pPr>
+            <w:r>
+              <w:rPr>
+                <w:szCs w:val="28"/>
+              </w:rPr>
+              <w:t xml:space="preserve">Курсовой проект представлен на проверку </w:t>
+            </w:r>
+            <w:r>
+              <w:rPr>
+                <w:szCs w:val="28"/>
+              </w:rPr>
+              <w:t>___.____.2022</w:t>
+            </w:r>
+          </w:p>
+          <w:p>
+            <w:pPr>
+              <w:rPr>
+                <w:szCs w:val="28"/>
+              </w:rPr>
+            </w:pPr>
+            <w:r>
+              <w:rPr>
+                <w:szCs w:val="28"/>
+              </w:rPr>
+              <w:t>_______________________________</w:t>
+            </w:r>
+          </w:p>
+          <w:p>
+            <w:pPr>
+              <w:jc w:val="center"/>
+              <w:rPr>
+                <w:sz w:val="16"/>
+                <w:szCs w:val="16"/>
+              </w:rPr>
+            </w:pPr>
+            <w:r>
+              <w:rPr>
+                <w:sz w:val="16"/>
+                <w:szCs w:val="16"/>
+              </w:rPr>
+              <w:t>(подпись студента)</w:t>
+            </w:r>
+          </w:p>
+        </w:tc>
+      </w:tr>
+    </w:tbl>
+    <w:p>
+      <w:pPr>
+        <w:jc w:val="center"/>
+        <w:rPr>
+          <w:rFonts w:eastAsia="Times New Roman" w:cs="Times New Roman"/>
+          <w:szCs w:val="24"/>
+          <w:lang w:eastAsia="ru-RU"/>
+        </w:rPr>
+      </w:pPr>
+    </w:p>
+    <w:p>
+      <w:pPr>
+        <w:ind w:firstLine="0"/>
+        <w:rPr>
+          <w:rFonts w:eastAsia="Times New Roman" w:cs="Times New Roman"/>
+          <w:szCs w:val="24"/>
+          <w:lang w:eastAsia="ru-RU"/>
+        </w:rPr>
+      </w:pPr>
+    </w:p>
+    <w:p>
+      <w:pPr>
+        <w:ind w:firstLine="0"/>
+        <w:jc w:val="center"/>
+      </w:pPr>
+      <w:r>
+        <w:rPr>
+          <w:rFonts w:eastAsia="Times New Roman" w:cs="Times New Roman"/>
+          <w:szCs w:val="24"/>
+          <w:lang w:eastAsia="ru-RU"/>
+        </w:rPr>
+        <w:t>Минск 20</w:t>
+      </w:r>
+      <w:r>
+        <w:rPr>
+          <w:rFonts w:eastAsia="Times New Roman" w:cs="Times New Roman"/>
+          <w:szCs w:val="24"/>
+          <w:lang w:eastAsia="ru-RU"/>
+        </w:rPr>
+        <w:t>22</w:t>
       </w:r>
     </w:p>
     <w:sdt>
       <w:sdtPr>
+        <w:rPr>
+          <w:rFonts w:ascii="Times New Roman" w:eastAsia="Arial" w:hAnsi="Times New Roman" w:cs="Arial"/>
+          <w:color w:val="auto"/>
+          <w:sz w:val="28"/>
+          <w:szCs w:val="22"/>
+        </w:rPr>
         <w:id w:val="-1191458505"/>
         <w:docPartObj>
           <w:docPartGallery w:val="Table of Contents"/>
@@ -362,13 +743,9 @@
       </w:sdtPr>
       <w:sdtEndPr>
         <w:rPr>
-          <w:rFonts w:ascii="Times New Roman" w:eastAsia="Arial" w:hAnsi="Times New Roman" w:cs="Arial"/>
           <w:b/>
           <w:bCs/>
           <w:noProof/>
-          <w:color w:val="auto"/>
-          <w:sz w:val="28"/>
-          <w:szCs w:val="22"/>
         </w:rPr>
       </w:sdtEndPr>
       <w:sdtContent>
@@ -3047,8 +3424,8 @@
           <w:lang w:val="ru-BY"/>
         </w:rPr>
       </w:pPr>
-      <w:bookmarkStart w:id="0" w:name="_Toc121231666"/>
-      <w:bookmarkStart w:id="1" w:name="_Toc121231982"/>
+      <w:bookmarkStart w:id="1" w:name="_Toc121231666"/>
+      <w:bookmarkStart w:id="2" w:name="_Toc121231982"/>
       <w:r>
         <w:rPr>
           <w:rFonts w:ascii="Arial" w:hAnsi="Arial"/>
@@ -3070,13 +3447,13 @@
           <w:lang w:val="ru-BY"/>
         </w:rPr>
       </w:pPr>
-      <w:bookmarkStart w:id="2" w:name="_Toc121308420"/>
-      <w:bookmarkStart w:id="3" w:name="_Toc121308455"/>
-      <w:bookmarkStart w:id="4" w:name="_Toc121310637"/>
-      <w:bookmarkStart w:id="5" w:name="_Toc121313282"/>
-      <w:bookmarkStart w:id="6" w:name="_Toc121313401"/>
-      <w:bookmarkEnd w:id="0"/>
+      <w:bookmarkStart w:id="3" w:name="_Toc121308420"/>
+      <w:bookmarkStart w:id="4" w:name="_Toc121308455"/>
+      <w:bookmarkStart w:id="5" w:name="_Toc121310637"/>
+      <w:bookmarkStart w:id="6" w:name="_Toc121313282"/>
+      <w:bookmarkStart w:id="7" w:name="_Toc121313401"/>
       <w:bookmarkEnd w:id="1"/>
+      <w:bookmarkEnd w:id="2"/>
       <w:r>
         <w:rPr>
           <w:lang w:val="ru-BY"/>
@@ -3084,11 +3461,11 @@
         <w:lastRenderedPageBreak/>
         <w:t>ВВЕДЕНИЕ</w:t>
       </w:r>
-      <w:bookmarkEnd w:id="2"/>
       <w:bookmarkEnd w:id="3"/>
       <w:bookmarkEnd w:id="4"/>
       <w:bookmarkEnd w:id="5"/>
       <w:bookmarkEnd w:id="6"/>
+      <w:bookmarkEnd w:id="7"/>
     </w:p>
     <w:p>
       <w:pPr>
@@ -3858,8 +4235,8 @@
           <w:lang w:val="ru-BY"/>
         </w:rPr>
       </w:pPr>
-      <w:bookmarkStart w:id="7" w:name="_Toc121231983"/>
-      <w:bookmarkStart w:id="8" w:name="_Toc121236898"/>
+      <w:bookmarkStart w:id="8" w:name="_Toc121231983"/>
+      <w:bookmarkStart w:id="9" w:name="_Toc121236898"/>
       <w:r>
         <w:rPr>
           <w:rFonts w:cs="Times New Roman"/>
@@ -3877,16 +4254,16 @@
           <w:lang w:val="ru-BY"/>
         </w:rPr>
       </w:pPr>
-      <w:bookmarkStart w:id="9" w:name="_Toc121247908"/>
-      <w:bookmarkStart w:id="10" w:name="_Toc121248934"/>
-      <w:bookmarkStart w:id="11" w:name="_Toc121249578"/>
-      <w:bookmarkStart w:id="12" w:name="_Toc121252134"/>
-      <w:bookmarkStart w:id="13" w:name="_Toc121305979"/>
-      <w:bookmarkStart w:id="14" w:name="_Toc121308421"/>
-      <w:bookmarkStart w:id="15" w:name="_Toc121308456"/>
-      <w:bookmarkStart w:id="16" w:name="_Toc121310638"/>
-      <w:bookmarkStart w:id="17" w:name="_Toc121313283"/>
-      <w:bookmarkStart w:id="18" w:name="_Toc121313402"/>
+      <w:bookmarkStart w:id="10" w:name="_Toc121247908"/>
+      <w:bookmarkStart w:id="11" w:name="_Toc121248934"/>
+      <w:bookmarkStart w:id="12" w:name="_Toc121249578"/>
+      <w:bookmarkStart w:id="13" w:name="_Toc121252134"/>
+      <w:bookmarkStart w:id="14" w:name="_Toc121305979"/>
+      <w:bookmarkStart w:id="15" w:name="_Toc121308421"/>
+      <w:bookmarkStart w:id="16" w:name="_Toc121308456"/>
+      <w:bookmarkStart w:id="17" w:name="_Toc121310638"/>
+      <w:bookmarkStart w:id="18" w:name="_Toc121313283"/>
+      <w:bookmarkStart w:id="19" w:name="_Toc121313402"/>
       <w:r>
         <w:rPr>
           <w:noProof/>
@@ -3902,7 +4279,6 @@
         </w:rPr>
         <w:t>Архитектура вычислительной системы</w:t>
       </w:r>
-      <w:bookmarkEnd w:id="7"/>
       <w:bookmarkEnd w:id="8"/>
       <w:bookmarkEnd w:id="9"/>
       <w:bookmarkEnd w:id="10"/>
@@ -3914,6 +4290,7 @@
       <w:bookmarkEnd w:id="16"/>
       <w:bookmarkEnd w:id="17"/>
       <w:bookmarkEnd w:id="18"/>
+      <w:bookmarkEnd w:id="19"/>
     </w:p>
     <w:p>
       <w:pPr>
@@ -3922,20 +4299,20 @@
           <w:lang w:val="ru-BY"/>
         </w:rPr>
       </w:pPr>
-      <w:bookmarkStart w:id="19" w:name="_Toc121230750"/>
-      <w:bookmarkStart w:id="20" w:name="_Toc121231668"/>
-      <w:bookmarkStart w:id="21" w:name="_Toc121231984"/>
-      <w:bookmarkStart w:id="22" w:name="_Toc121236899"/>
-      <w:bookmarkStart w:id="23" w:name="_Toc121247909"/>
-      <w:bookmarkStart w:id="24" w:name="_Toc121248935"/>
-      <w:bookmarkStart w:id="25" w:name="_Toc121249579"/>
-      <w:bookmarkStart w:id="26" w:name="_Toc121252135"/>
-      <w:bookmarkStart w:id="27" w:name="_Toc121305980"/>
-      <w:bookmarkStart w:id="28" w:name="_Toc121308422"/>
-      <w:bookmarkStart w:id="29" w:name="_Toc121308457"/>
-      <w:bookmarkStart w:id="30" w:name="_Toc121310639"/>
-      <w:bookmarkStart w:id="31" w:name="_Toc121313284"/>
-      <w:bookmarkStart w:id="32" w:name="_Toc121313403"/>
+      <w:bookmarkStart w:id="20" w:name="_Toc121230750"/>
+      <w:bookmarkStart w:id="21" w:name="_Toc121231668"/>
+      <w:bookmarkStart w:id="22" w:name="_Toc121231984"/>
+      <w:bookmarkStart w:id="23" w:name="_Toc121236899"/>
+      <w:bookmarkStart w:id="24" w:name="_Toc121247909"/>
+      <w:bookmarkStart w:id="25" w:name="_Toc121248935"/>
+      <w:bookmarkStart w:id="26" w:name="_Toc121249579"/>
+      <w:bookmarkStart w:id="27" w:name="_Toc121252135"/>
+      <w:bookmarkStart w:id="28" w:name="_Toc121305980"/>
+      <w:bookmarkStart w:id="29" w:name="_Toc121308422"/>
+      <w:bookmarkStart w:id="30" w:name="_Toc121308457"/>
+      <w:bookmarkStart w:id="31" w:name="_Toc121310639"/>
+      <w:bookmarkStart w:id="32" w:name="_Toc121313284"/>
+      <w:bookmarkStart w:id="33" w:name="_Toc121313403"/>
       <w:r>
         <w:rPr>
           <w:lang w:val="ru-BY"/>
@@ -3948,7 +4325,6 @@
         </w:rPr>
         <w:t>Понятие архитектура и со-процессор</w:t>
       </w:r>
-      <w:bookmarkEnd w:id="19"/>
       <w:bookmarkEnd w:id="20"/>
       <w:bookmarkEnd w:id="21"/>
       <w:bookmarkEnd w:id="22"/>
@@ -3962,6 +4338,7 @@
       <w:bookmarkEnd w:id="30"/>
       <w:bookmarkEnd w:id="31"/>
       <w:bookmarkEnd w:id="32"/>
+      <w:bookmarkEnd w:id="33"/>
     </w:p>
     <w:p>
       <w:pPr>
@@ -4087,20 +4464,20 @@
           <w:lang w:val="ru-BY"/>
         </w:rPr>
       </w:pPr>
-      <w:bookmarkStart w:id="33" w:name="_Toc121230751"/>
-      <w:bookmarkStart w:id="34" w:name="_Toc121231669"/>
-      <w:bookmarkStart w:id="35" w:name="_Toc121231985"/>
-      <w:bookmarkStart w:id="36" w:name="_Toc121236900"/>
-      <w:bookmarkStart w:id="37" w:name="_Toc121247910"/>
-      <w:bookmarkStart w:id="38" w:name="_Toc121248936"/>
-      <w:bookmarkStart w:id="39" w:name="_Toc121249580"/>
-      <w:bookmarkStart w:id="40" w:name="_Toc121252136"/>
-      <w:bookmarkStart w:id="41" w:name="_Toc121305981"/>
-      <w:bookmarkStart w:id="42" w:name="_Toc121308423"/>
-      <w:bookmarkStart w:id="43" w:name="_Toc121308458"/>
-      <w:bookmarkStart w:id="44" w:name="_Toc121310640"/>
-      <w:bookmarkStart w:id="45" w:name="_Toc121313285"/>
-      <w:bookmarkStart w:id="46" w:name="_Toc121313404"/>
+      <w:bookmarkStart w:id="34" w:name="_Toc121230751"/>
+      <w:bookmarkStart w:id="35" w:name="_Toc121231669"/>
+      <w:bookmarkStart w:id="36" w:name="_Toc121231985"/>
+      <w:bookmarkStart w:id="37" w:name="_Toc121236900"/>
+      <w:bookmarkStart w:id="38" w:name="_Toc121247910"/>
+      <w:bookmarkStart w:id="39" w:name="_Toc121248936"/>
+      <w:bookmarkStart w:id="40" w:name="_Toc121249580"/>
+      <w:bookmarkStart w:id="41" w:name="_Toc121252136"/>
+      <w:bookmarkStart w:id="42" w:name="_Toc121305981"/>
+      <w:bookmarkStart w:id="43" w:name="_Toc121308423"/>
+      <w:bookmarkStart w:id="44" w:name="_Toc121308458"/>
+      <w:bookmarkStart w:id="45" w:name="_Toc121310640"/>
+      <w:bookmarkStart w:id="46" w:name="_Toc121313285"/>
+      <w:bookmarkStart w:id="47" w:name="_Toc121313404"/>
       <w:r>
         <w:rPr>
           <w:noProof/>
@@ -4115,7 +4492,6 @@
         </w:rPr>
         <w:t>Информация о возможных для выбора архитектурах</w:t>
       </w:r>
-      <w:bookmarkEnd w:id="33"/>
       <w:bookmarkEnd w:id="34"/>
       <w:bookmarkEnd w:id="35"/>
       <w:bookmarkEnd w:id="36"/>
@@ -4129,6 +4505,7 @@
       <w:bookmarkEnd w:id="44"/>
       <w:bookmarkEnd w:id="45"/>
       <w:bookmarkEnd w:id="46"/>
+      <w:bookmarkEnd w:id="47"/>
     </w:p>
     <w:p>
       <w:pPr>
@@ -4138,20 +4515,20 @@
           <w:lang w:val="ru-BY"/>
         </w:rPr>
       </w:pPr>
-      <w:bookmarkStart w:id="47" w:name="_Toc121230752"/>
-      <w:bookmarkStart w:id="48" w:name="_Toc121231670"/>
-      <w:bookmarkStart w:id="49" w:name="_Toc121231986"/>
-      <w:bookmarkStart w:id="50" w:name="_Toc121236901"/>
-      <w:bookmarkStart w:id="51" w:name="_Toc121247911"/>
-      <w:bookmarkStart w:id="52" w:name="_Toc121248937"/>
-      <w:bookmarkStart w:id="53" w:name="_Toc121249581"/>
-      <w:bookmarkStart w:id="54" w:name="_Toc121252137"/>
-      <w:bookmarkStart w:id="55" w:name="_Toc121305982"/>
-      <w:bookmarkStart w:id="56" w:name="_Toc121308424"/>
-      <w:bookmarkStart w:id="57" w:name="_Toc121308459"/>
-      <w:bookmarkStart w:id="58" w:name="_Toc121310641"/>
-      <w:bookmarkStart w:id="59" w:name="_Toc121313286"/>
-      <w:bookmarkStart w:id="60" w:name="_Toc121313405"/>
+      <w:bookmarkStart w:id="48" w:name="_Toc121230752"/>
+      <w:bookmarkStart w:id="49" w:name="_Toc121231670"/>
+      <w:bookmarkStart w:id="50" w:name="_Toc121231986"/>
+      <w:bookmarkStart w:id="51" w:name="_Toc121236901"/>
+      <w:bookmarkStart w:id="52" w:name="_Toc121247911"/>
+      <w:bookmarkStart w:id="53" w:name="_Toc121248937"/>
+      <w:bookmarkStart w:id="54" w:name="_Toc121249581"/>
+      <w:bookmarkStart w:id="55" w:name="_Toc121252137"/>
+      <w:bookmarkStart w:id="56" w:name="_Toc121305982"/>
+      <w:bookmarkStart w:id="57" w:name="_Toc121308424"/>
+      <w:bookmarkStart w:id="58" w:name="_Toc121308459"/>
+      <w:bookmarkStart w:id="59" w:name="_Toc121310641"/>
+      <w:bookmarkStart w:id="60" w:name="_Toc121313286"/>
+      <w:bookmarkStart w:id="61" w:name="_Toc121313405"/>
       <w:r>
         <w:rPr>
           <w:noProof/>
@@ -4166,7 +4543,6 @@
         </w:rPr>
         <w:t>RISC-V</w:t>
       </w:r>
-      <w:bookmarkEnd w:id="47"/>
       <w:bookmarkEnd w:id="48"/>
       <w:bookmarkEnd w:id="49"/>
       <w:bookmarkEnd w:id="50"/>
@@ -4180,6 +4556,7 @@
       <w:bookmarkEnd w:id="58"/>
       <w:bookmarkEnd w:id="59"/>
       <w:bookmarkEnd w:id="60"/>
+      <w:bookmarkEnd w:id="61"/>
     </w:p>
     <w:p>
       <w:pPr>
@@ -4955,20 +5332,20 @@
           <w:lang w:val="ru-BY"/>
         </w:rPr>
       </w:pPr>
-      <w:bookmarkStart w:id="61" w:name="_Toc121230753"/>
-      <w:bookmarkStart w:id="62" w:name="_Toc121231671"/>
-      <w:bookmarkStart w:id="63" w:name="_Toc121231987"/>
-      <w:bookmarkStart w:id="64" w:name="_Toc121236902"/>
-      <w:bookmarkStart w:id="65" w:name="_Toc121247912"/>
-      <w:bookmarkStart w:id="66" w:name="_Toc121248938"/>
-      <w:bookmarkStart w:id="67" w:name="_Toc121249582"/>
-      <w:bookmarkStart w:id="68" w:name="_Toc121252138"/>
-      <w:bookmarkStart w:id="69" w:name="_Toc121305983"/>
-      <w:bookmarkStart w:id="70" w:name="_Toc121308425"/>
-      <w:bookmarkStart w:id="71" w:name="_Toc121308460"/>
-      <w:bookmarkStart w:id="72" w:name="_Toc121310642"/>
-      <w:bookmarkStart w:id="73" w:name="_Toc121313287"/>
-      <w:bookmarkStart w:id="74" w:name="_Toc121313406"/>
+      <w:bookmarkStart w:id="62" w:name="_Toc121230753"/>
+      <w:bookmarkStart w:id="63" w:name="_Toc121231671"/>
+      <w:bookmarkStart w:id="64" w:name="_Toc121231987"/>
+      <w:bookmarkStart w:id="65" w:name="_Toc121236902"/>
+      <w:bookmarkStart w:id="66" w:name="_Toc121247912"/>
+      <w:bookmarkStart w:id="67" w:name="_Toc121248938"/>
+      <w:bookmarkStart w:id="68" w:name="_Toc121249582"/>
+      <w:bookmarkStart w:id="69" w:name="_Toc121252138"/>
+      <w:bookmarkStart w:id="70" w:name="_Toc121305983"/>
+      <w:bookmarkStart w:id="71" w:name="_Toc121308425"/>
+      <w:bookmarkStart w:id="72" w:name="_Toc121308460"/>
+      <w:bookmarkStart w:id="73" w:name="_Toc121310642"/>
+      <w:bookmarkStart w:id="74" w:name="_Toc121313287"/>
+      <w:bookmarkStart w:id="75" w:name="_Toc121313406"/>
       <w:r>
         <w:rPr>
           <w:lang w:val="ru-BY"/>
@@ -4982,7 +5359,6 @@
         </w:rPr>
         <w:t>IA-32</w:t>
       </w:r>
-      <w:bookmarkEnd w:id="61"/>
       <w:bookmarkEnd w:id="62"/>
       <w:bookmarkEnd w:id="63"/>
       <w:bookmarkEnd w:id="64"/>
@@ -4996,6 +5372,7 @@
       <w:bookmarkEnd w:id="72"/>
       <w:bookmarkEnd w:id="73"/>
       <w:bookmarkEnd w:id="74"/>
+      <w:bookmarkEnd w:id="75"/>
     </w:p>
     <w:p>
       <w:pPr>
@@ -5087,20 +5464,20 @@
           <w:lang w:val="ru-BY"/>
         </w:rPr>
       </w:pPr>
-      <w:bookmarkStart w:id="75" w:name="_Toc121230754"/>
-      <w:bookmarkStart w:id="76" w:name="_Toc121231672"/>
-      <w:bookmarkStart w:id="77" w:name="_Toc121231988"/>
-      <w:bookmarkStart w:id="78" w:name="_Toc121236903"/>
-      <w:bookmarkStart w:id="79" w:name="_Toc121247913"/>
-      <w:bookmarkStart w:id="80" w:name="_Toc121248939"/>
-      <w:bookmarkStart w:id="81" w:name="_Toc121249583"/>
-      <w:bookmarkStart w:id="82" w:name="_Toc121252139"/>
-      <w:bookmarkStart w:id="83" w:name="_Toc121305984"/>
-      <w:bookmarkStart w:id="84" w:name="_Toc121308426"/>
-      <w:bookmarkStart w:id="85" w:name="_Toc121308461"/>
-      <w:bookmarkStart w:id="86" w:name="_Toc121310643"/>
-      <w:bookmarkStart w:id="87" w:name="_Toc121313288"/>
-      <w:bookmarkStart w:id="88" w:name="_Toc121313407"/>
+      <w:bookmarkStart w:id="76" w:name="_Toc121230754"/>
+      <w:bookmarkStart w:id="77" w:name="_Toc121231672"/>
+      <w:bookmarkStart w:id="78" w:name="_Toc121231988"/>
+      <w:bookmarkStart w:id="79" w:name="_Toc121236903"/>
+      <w:bookmarkStart w:id="80" w:name="_Toc121247913"/>
+      <w:bookmarkStart w:id="81" w:name="_Toc121248939"/>
+      <w:bookmarkStart w:id="82" w:name="_Toc121249583"/>
+      <w:bookmarkStart w:id="83" w:name="_Toc121252139"/>
+      <w:bookmarkStart w:id="84" w:name="_Toc121305984"/>
+      <w:bookmarkStart w:id="85" w:name="_Toc121308426"/>
+      <w:bookmarkStart w:id="86" w:name="_Toc121308461"/>
+      <w:bookmarkStart w:id="87" w:name="_Toc121310643"/>
+      <w:bookmarkStart w:id="88" w:name="_Toc121313288"/>
+      <w:bookmarkStart w:id="89" w:name="_Toc121313407"/>
       <w:r>
         <w:rPr>
           <w:lang w:val="ru-BY"/>
@@ -5113,7 +5490,6 @@
         </w:rPr>
         <w:t>IA-64</w:t>
       </w:r>
-      <w:bookmarkEnd w:id="75"/>
       <w:bookmarkEnd w:id="76"/>
       <w:bookmarkEnd w:id="77"/>
       <w:bookmarkEnd w:id="78"/>
@@ -5127,6 +5503,7 @@
       <w:bookmarkEnd w:id="86"/>
       <w:bookmarkEnd w:id="87"/>
       <w:bookmarkEnd w:id="88"/>
+      <w:bookmarkEnd w:id="89"/>
     </w:p>
     <w:p>
       <w:pPr>
@@ -5185,20 +5562,20 @@
           <w:lang w:val="ru-BY"/>
         </w:rPr>
       </w:pPr>
-      <w:bookmarkStart w:id="89" w:name="_Toc121230755"/>
-      <w:bookmarkStart w:id="90" w:name="_Toc121231673"/>
-      <w:bookmarkStart w:id="91" w:name="_Toc121231989"/>
-      <w:bookmarkStart w:id="92" w:name="_Toc121236904"/>
-      <w:bookmarkStart w:id="93" w:name="_Toc121247914"/>
-      <w:bookmarkStart w:id="94" w:name="_Toc121248940"/>
-      <w:bookmarkStart w:id="95" w:name="_Toc121249584"/>
-      <w:bookmarkStart w:id="96" w:name="_Toc121252140"/>
-      <w:bookmarkStart w:id="97" w:name="_Toc121305985"/>
-      <w:bookmarkStart w:id="98" w:name="_Toc121308427"/>
-      <w:bookmarkStart w:id="99" w:name="_Toc121308462"/>
-      <w:bookmarkStart w:id="100" w:name="_Toc121310644"/>
-      <w:bookmarkStart w:id="101" w:name="_Toc121313289"/>
-      <w:bookmarkStart w:id="102" w:name="_Toc121313408"/>
+      <w:bookmarkStart w:id="90" w:name="_Toc121230755"/>
+      <w:bookmarkStart w:id="91" w:name="_Toc121231673"/>
+      <w:bookmarkStart w:id="92" w:name="_Toc121231989"/>
+      <w:bookmarkStart w:id="93" w:name="_Toc121236904"/>
+      <w:bookmarkStart w:id="94" w:name="_Toc121247914"/>
+      <w:bookmarkStart w:id="95" w:name="_Toc121248940"/>
+      <w:bookmarkStart w:id="96" w:name="_Toc121249584"/>
+      <w:bookmarkStart w:id="97" w:name="_Toc121252140"/>
+      <w:bookmarkStart w:id="98" w:name="_Toc121305985"/>
+      <w:bookmarkStart w:id="99" w:name="_Toc121308427"/>
+      <w:bookmarkStart w:id="100" w:name="_Toc121308462"/>
+      <w:bookmarkStart w:id="101" w:name="_Toc121310644"/>
+      <w:bookmarkStart w:id="102" w:name="_Toc121313289"/>
+      <w:bookmarkStart w:id="103" w:name="_Toc121313408"/>
       <w:r>
         <w:rPr>
           <w:lang w:val="ru-BY"/>
@@ -5212,7 +5589,6 @@
         </w:rPr>
         <w:t>AMD64</w:t>
       </w:r>
-      <w:bookmarkEnd w:id="89"/>
       <w:bookmarkEnd w:id="90"/>
       <w:bookmarkEnd w:id="91"/>
       <w:bookmarkEnd w:id="92"/>
@@ -5226,6 +5602,7 @@
       <w:bookmarkEnd w:id="100"/>
       <w:bookmarkEnd w:id="101"/>
       <w:bookmarkEnd w:id="102"/>
+      <w:bookmarkEnd w:id="103"/>
     </w:p>
     <w:p>
       <w:pPr>
@@ -5588,20 +5965,20 @@
           <w:lang w:val="ru-BY"/>
         </w:rPr>
       </w:pPr>
-      <w:bookmarkStart w:id="103" w:name="_Toc121230756"/>
-      <w:bookmarkStart w:id="104" w:name="_Toc121231674"/>
-      <w:bookmarkStart w:id="105" w:name="_Toc121231990"/>
-      <w:bookmarkStart w:id="106" w:name="_Toc121236905"/>
-      <w:bookmarkStart w:id="107" w:name="_Toc121247915"/>
-      <w:bookmarkStart w:id="108" w:name="_Toc121248941"/>
-      <w:bookmarkStart w:id="109" w:name="_Toc121249585"/>
-      <w:bookmarkStart w:id="110" w:name="_Toc121252141"/>
-      <w:bookmarkStart w:id="111" w:name="_Toc121305986"/>
-      <w:bookmarkStart w:id="112" w:name="_Toc121308428"/>
-      <w:bookmarkStart w:id="113" w:name="_Toc121308463"/>
-      <w:bookmarkStart w:id="114" w:name="_Toc121310645"/>
-      <w:bookmarkStart w:id="115" w:name="_Toc121313290"/>
-      <w:bookmarkStart w:id="116" w:name="_Toc121313409"/>
+      <w:bookmarkStart w:id="104" w:name="_Toc121230756"/>
+      <w:bookmarkStart w:id="105" w:name="_Toc121231674"/>
+      <w:bookmarkStart w:id="106" w:name="_Toc121231990"/>
+      <w:bookmarkStart w:id="107" w:name="_Toc121236905"/>
+      <w:bookmarkStart w:id="108" w:name="_Toc121247915"/>
+      <w:bookmarkStart w:id="109" w:name="_Toc121248941"/>
+      <w:bookmarkStart w:id="110" w:name="_Toc121249585"/>
+      <w:bookmarkStart w:id="111" w:name="_Toc121252141"/>
+      <w:bookmarkStart w:id="112" w:name="_Toc121305986"/>
+      <w:bookmarkStart w:id="113" w:name="_Toc121308428"/>
+      <w:bookmarkStart w:id="114" w:name="_Toc121308463"/>
+      <w:bookmarkStart w:id="115" w:name="_Toc121310645"/>
+      <w:bookmarkStart w:id="116" w:name="_Toc121313290"/>
+      <w:bookmarkStart w:id="117" w:name="_Toc121313409"/>
       <w:r>
         <w:rPr>
           <w:lang w:val="ru-BY"/>
@@ -5614,7 +5991,6 @@
         </w:rPr>
         <w:t>Обоснование выбора</w:t>
       </w:r>
-      <w:bookmarkEnd w:id="103"/>
       <w:bookmarkEnd w:id="104"/>
       <w:bookmarkEnd w:id="105"/>
       <w:bookmarkEnd w:id="106"/>
@@ -5628,6 +6004,7 @@
       <w:bookmarkEnd w:id="114"/>
       <w:bookmarkEnd w:id="115"/>
       <w:bookmarkEnd w:id="116"/>
+      <w:bookmarkEnd w:id="117"/>
     </w:p>
     <w:p>
       <w:pPr>
@@ -5686,20 +6063,20 @@
           <w:lang w:val="ru-BY"/>
         </w:rPr>
       </w:pPr>
-      <w:bookmarkStart w:id="117" w:name="_Toc121230757"/>
-      <w:bookmarkStart w:id="118" w:name="_Toc121231675"/>
-      <w:bookmarkStart w:id="119" w:name="_Toc121231991"/>
-      <w:bookmarkStart w:id="120" w:name="_Toc121236906"/>
-      <w:bookmarkStart w:id="121" w:name="_Toc121247916"/>
-      <w:bookmarkStart w:id="122" w:name="_Toc121248942"/>
-      <w:bookmarkStart w:id="123" w:name="_Toc121249586"/>
-      <w:bookmarkStart w:id="124" w:name="_Toc121252142"/>
-      <w:bookmarkStart w:id="125" w:name="_Toc121305987"/>
-      <w:bookmarkStart w:id="126" w:name="_Toc121308429"/>
-      <w:bookmarkStart w:id="127" w:name="_Toc121308464"/>
-      <w:bookmarkStart w:id="128" w:name="_Toc121310646"/>
-      <w:bookmarkStart w:id="129" w:name="_Toc121313291"/>
-      <w:bookmarkStart w:id="130" w:name="_Toc121313410"/>
+      <w:bookmarkStart w:id="118" w:name="_Toc121230757"/>
+      <w:bookmarkStart w:id="119" w:name="_Toc121231675"/>
+      <w:bookmarkStart w:id="120" w:name="_Toc121231991"/>
+      <w:bookmarkStart w:id="121" w:name="_Toc121236906"/>
+      <w:bookmarkStart w:id="122" w:name="_Toc121247916"/>
+      <w:bookmarkStart w:id="123" w:name="_Toc121248942"/>
+      <w:bookmarkStart w:id="124" w:name="_Toc121249586"/>
+      <w:bookmarkStart w:id="125" w:name="_Toc121252142"/>
+      <w:bookmarkStart w:id="126" w:name="_Toc121305987"/>
+      <w:bookmarkStart w:id="127" w:name="_Toc121308429"/>
+      <w:bookmarkStart w:id="128" w:name="_Toc121308464"/>
+      <w:bookmarkStart w:id="129" w:name="_Toc121310646"/>
+      <w:bookmarkStart w:id="130" w:name="_Toc121313291"/>
+      <w:bookmarkStart w:id="131" w:name="_Toc121313410"/>
       <w:r>
         <w:rPr>
           <w:lang w:val="ru-BY"/>
@@ -5712,7 +6089,6 @@
         </w:rPr>
         <w:t>Анализ выбранной системы</w:t>
       </w:r>
-      <w:bookmarkEnd w:id="117"/>
       <w:bookmarkEnd w:id="118"/>
       <w:bookmarkEnd w:id="119"/>
       <w:bookmarkEnd w:id="120"/>
@@ -5726,6 +6102,7 @@
       <w:bookmarkEnd w:id="128"/>
       <w:bookmarkEnd w:id="129"/>
       <w:bookmarkEnd w:id="130"/>
+      <w:bookmarkEnd w:id="131"/>
     </w:p>
     <w:p>
       <w:pPr>
@@ -5975,17 +6352,17 @@
           <w:lang w:val="ru-BY"/>
         </w:rPr>
       </w:pPr>
-      <w:bookmarkStart w:id="131" w:name="_Toc121236907"/>
-      <w:bookmarkStart w:id="132" w:name="_Toc121247917"/>
-      <w:bookmarkStart w:id="133" w:name="_Toc121248943"/>
-      <w:bookmarkStart w:id="134" w:name="_Toc121249587"/>
-      <w:bookmarkStart w:id="135" w:name="_Toc121252143"/>
-      <w:bookmarkStart w:id="136" w:name="_Toc121305988"/>
-      <w:bookmarkStart w:id="137" w:name="_Toc121308430"/>
-      <w:bookmarkStart w:id="138" w:name="_Toc121308465"/>
-      <w:bookmarkStart w:id="139" w:name="_Toc121310647"/>
-      <w:bookmarkStart w:id="140" w:name="_Toc121313292"/>
-      <w:bookmarkStart w:id="141" w:name="_Toc121313411"/>
+      <w:bookmarkStart w:id="132" w:name="_Toc121236907"/>
+      <w:bookmarkStart w:id="133" w:name="_Toc121247917"/>
+      <w:bookmarkStart w:id="134" w:name="_Toc121248943"/>
+      <w:bookmarkStart w:id="135" w:name="_Toc121249587"/>
+      <w:bookmarkStart w:id="136" w:name="_Toc121252143"/>
+      <w:bookmarkStart w:id="137" w:name="_Toc121305988"/>
+      <w:bookmarkStart w:id="138" w:name="_Toc121308430"/>
+      <w:bookmarkStart w:id="139" w:name="_Toc121308465"/>
+      <w:bookmarkStart w:id="140" w:name="_Toc121310647"/>
+      <w:bookmarkStart w:id="141" w:name="_Toc121313292"/>
+      <w:bookmarkStart w:id="142" w:name="_Toc121313411"/>
       <w:r>
         <w:rPr>
           <w:lang w:val="ru-BY"/>
@@ -5998,7 +6375,6 @@
         </w:rPr>
         <w:t>Floating Point Unit</w:t>
       </w:r>
-      <w:bookmarkEnd w:id="131"/>
       <w:bookmarkEnd w:id="132"/>
       <w:bookmarkEnd w:id="133"/>
       <w:bookmarkEnd w:id="134"/>
@@ -6009,6 +6385,7 @@
       <w:bookmarkEnd w:id="139"/>
       <w:bookmarkEnd w:id="140"/>
       <w:bookmarkEnd w:id="141"/>
+      <w:bookmarkEnd w:id="142"/>
     </w:p>
     <w:p>
       <w:pPr>
@@ -6714,17 +7091,17 @@
           <w:lang w:val="ru-BY"/>
         </w:rPr>
       </w:pPr>
-      <w:bookmarkStart w:id="142" w:name="_Toc121236908"/>
-      <w:bookmarkStart w:id="143" w:name="_Toc121247918"/>
-      <w:bookmarkStart w:id="144" w:name="_Toc121248944"/>
-      <w:bookmarkStart w:id="145" w:name="_Toc121249588"/>
-      <w:bookmarkStart w:id="146" w:name="_Toc121252144"/>
-      <w:bookmarkStart w:id="147" w:name="_Toc121305989"/>
-      <w:bookmarkStart w:id="148" w:name="_Toc121308431"/>
-      <w:bookmarkStart w:id="149" w:name="_Toc121308466"/>
-      <w:bookmarkStart w:id="150" w:name="_Toc121310648"/>
-      <w:bookmarkStart w:id="151" w:name="_Toc121313293"/>
-      <w:bookmarkStart w:id="152" w:name="_Toc121313412"/>
+      <w:bookmarkStart w:id="143" w:name="_Toc121236908"/>
+      <w:bookmarkStart w:id="144" w:name="_Toc121247918"/>
+      <w:bookmarkStart w:id="145" w:name="_Toc121248944"/>
+      <w:bookmarkStart w:id="146" w:name="_Toc121249588"/>
+      <w:bookmarkStart w:id="147" w:name="_Toc121252144"/>
+      <w:bookmarkStart w:id="148" w:name="_Toc121305989"/>
+      <w:bookmarkStart w:id="149" w:name="_Toc121308431"/>
+      <w:bookmarkStart w:id="150" w:name="_Toc121308466"/>
+      <w:bookmarkStart w:id="151" w:name="_Toc121310648"/>
+      <w:bookmarkStart w:id="152" w:name="_Toc121313293"/>
+      <w:bookmarkStart w:id="153" w:name="_Toc121313412"/>
       <w:r>
         <w:rPr>
           <w:lang w:val="ru-BY"/>
@@ -6737,7 +7114,6 @@
         </w:rPr>
         <w:t>Команды передачи данных</w:t>
       </w:r>
-      <w:bookmarkEnd w:id="142"/>
       <w:bookmarkEnd w:id="143"/>
       <w:bookmarkEnd w:id="144"/>
       <w:bookmarkEnd w:id="145"/>
@@ -6748,6 +7124,7 @@
       <w:bookmarkEnd w:id="150"/>
       <w:bookmarkEnd w:id="151"/>
       <w:bookmarkEnd w:id="152"/>
+      <w:bookmarkEnd w:id="153"/>
     </w:p>
     <w:p>
       <w:pPr>
@@ -6781,17 +7158,17 @@
           <w:lang w:val="ru-BY"/>
         </w:rPr>
       </w:pPr>
-      <w:bookmarkStart w:id="153" w:name="_Toc121236909"/>
-      <w:bookmarkStart w:id="154" w:name="_Toc121247919"/>
-      <w:bookmarkStart w:id="155" w:name="_Toc121248945"/>
-      <w:bookmarkStart w:id="156" w:name="_Toc121249589"/>
-      <w:bookmarkStart w:id="157" w:name="_Toc121252145"/>
-      <w:bookmarkStart w:id="158" w:name="_Toc121305990"/>
-      <w:bookmarkStart w:id="159" w:name="_Toc121308432"/>
-      <w:bookmarkStart w:id="160" w:name="_Toc121308467"/>
-      <w:bookmarkStart w:id="161" w:name="_Toc121310649"/>
-      <w:bookmarkStart w:id="162" w:name="_Toc121313294"/>
-      <w:bookmarkStart w:id="163" w:name="_Toc121313413"/>
+      <w:bookmarkStart w:id="154" w:name="_Toc121236909"/>
+      <w:bookmarkStart w:id="155" w:name="_Toc121247919"/>
+      <w:bookmarkStart w:id="156" w:name="_Toc121248945"/>
+      <w:bookmarkStart w:id="157" w:name="_Toc121249589"/>
+      <w:bookmarkStart w:id="158" w:name="_Toc121252145"/>
+      <w:bookmarkStart w:id="159" w:name="_Toc121305990"/>
+      <w:bookmarkStart w:id="160" w:name="_Toc121308432"/>
+      <w:bookmarkStart w:id="161" w:name="_Toc121308467"/>
+      <w:bookmarkStart w:id="162" w:name="_Toc121310649"/>
+      <w:bookmarkStart w:id="163" w:name="_Toc121313294"/>
+      <w:bookmarkStart w:id="164" w:name="_Toc121313413"/>
       <w:r>
         <w:rPr>
           <w:lang w:val="ru-BY"/>
@@ -6804,7 +7181,6 @@
         </w:rPr>
         <w:t>Арифметические команды</w:t>
       </w:r>
-      <w:bookmarkEnd w:id="153"/>
       <w:bookmarkEnd w:id="154"/>
       <w:bookmarkEnd w:id="155"/>
       <w:bookmarkEnd w:id="156"/>
@@ -6815,6 +7191,7 @@
       <w:bookmarkEnd w:id="161"/>
       <w:bookmarkEnd w:id="162"/>
       <w:bookmarkEnd w:id="163"/>
+      <w:bookmarkEnd w:id="164"/>
     </w:p>
     <w:p>
       <w:pPr>
@@ -6848,17 +7225,17 @@
           <w:lang w:val="ru-BY"/>
         </w:rPr>
       </w:pPr>
-      <w:bookmarkStart w:id="164" w:name="_Toc121236910"/>
-      <w:bookmarkStart w:id="165" w:name="_Toc121247920"/>
-      <w:bookmarkStart w:id="166" w:name="_Toc121248946"/>
-      <w:bookmarkStart w:id="167" w:name="_Toc121249590"/>
-      <w:bookmarkStart w:id="168" w:name="_Toc121252146"/>
-      <w:bookmarkStart w:id="169" w:name="_Toc121305991"/>
-      <w:bookmarkStart w:id="170" w:name="_Toc121308433"/>
-      <w:bookmarkStart w:id="171" w:name="_Toc121308468"/>
-      <w:bookmarkStart w:id="172" w:name="_Toc121310650"/>
-      <w:bookmarkStart w:id="173" w:name="_Toc121313295"/>
-      <w:bookmarkStart w:id="174" w:name="_Toc121313414"/>
+      <w:bookmarkStart w:id="165" w:name="_Toc121236910"/>
+      <w:bookmarkStart w:id="166" w:name="_Toc121247920"/>
+      <w:bookmarkStart w:id="167" w:name="_Toc121248946"/>
+      <w:bookmarkStart w:id="168" w:name="_Toc121249590"/>
+      <w:bookmarkStart w:id="169" w:name="_Toc121252146"/>
+      <w:bookmarkStart w:id="170" w:name="_Toc121305991"/>
+      <w:bookmarkStart w:id="171" w:name="_Toc121308433"/>
+      <w:bookmarkStart w:id="172" w:name="_Toc121308468"/>
+      <w:bookmarkStart w:id="173" w:name="_Toc121310650"/>
+      <w:bookmarkStart w:id="174" w:name="_Toc121313295"/>
+      <w:bookmarkStart w:id="175" w:name="_Toc121313414"/>
       <w:r>
         <w:rPr>
           <w:lang w:val="ru-BY"/>
@@ -6871,7 +7248,6 @@
         </w:rPr>
         <w:t>Команды трансцендентных функций</w:t>
       </w:r>
-      <w:bookmarkEnd w:id="164"/>
       <w:bookmarkEnd w:id="165"/>
       <w:bookmarkEnd w:id="166"/>
       <w:bookmarkEnd w:id="167"/>
@@ -6882,6 +7258,7 @@
       <w:bookmarkEnd w:id="172"/>
       <w:bookmarkEnd w:id="173"/>
       <w:bookmarkEnd w:id="174"/>
+      <w:bookmarkEnd w:id="175"/>
     </w:p>
     <w:p>
       <w:pPr>
@@ -6910,17 +7287,17 @@
           <w:lang w:val="ru-BY"/>
         </w:rPr>
       </w:pPr>
-      <w:bookmarkStart w:id="175" w:name="_Toc121236911"/>
-      <w:bookmarkStart w:id="176" w:name="_Toc121247921"/>
-      <w:bookmarkStart w:id="177" w:name="_Toc121248947"/>
-      <w:bookmarkStart w:id="178" w:name="_Toc121249591"/>
-      <w:bookmarkStart w:id="179" w:name="_Toc121252147"/>
-      <w:bookmarkStart w:id="180" w:name="_Toc121305992"/>
-      <w:bookmarkStart w:id="181" w:name="_Toc121308434"/>
-      <w:bookmarkStart w:id="182" w:name="_Toc121308469"/>
-      <w:bookmarkStart w:id="183" w:name="_Toc121310651"/>
-      <w:bookmarkStart w:id="184" w:name="_Toc121313296"/>
-      <w:bookmarkStart w:id="185" w:name="_Toc121313415"/>
+      <w:bookmarkStart w:id="176" w:name="_Toc121236911"/>
+      <w:bookmarkStart w:id="177" w:name="_Toc121247921"/>
+      <w:bookmarkStart w:id="178" w:name="_Toc121248947"/>
+      <w:bookmarkStart w:id="179" w:name="_Toc121249591"/>
+      <w:bookmarkStart w:id="180" w:name="_Toc121252147"/>
+      <w:bookmarkStart w:id="181" w:name="_Toc121305992"/>
+      <w:bookmarkStart w:id="182" w:name="_Toc121308434"/>
+      <w:bookmarkStart w:id="183" w:name="_Toc121308469"/>
+      <w:bookmarkStart w:id="184" w:name="_Toc121310651"/>
+      <w:bookmarkStart w:id="185" w:name="_Toc121313296"/>
+      <w:bookmarkStart w:id="186" w:name="_Toc121313415"/>
       <w:r>
         <w:rPr>
           <w:lang w:val="ru-BY"/>
@@ -6933,7 +7310,6 @@
         </w:rPr>
         <w:t>Команды управления сопроцессором</w:t>
       </w:r>
-      <w:bookmarkEnd w:id="175"/>
       <w:bookmarkEnd w:id="176"/>
       <w:bookmarkEnd w:id="177"/>
       <w:bookmarkEnd w:id="178"/>
@@ -6944,6 +7320,7 @@
       <w:bookmarkEnd w:id="183"/>
       <w:bookmarkEnd w:id="184"/>
       <w:bookmarkEnd w:id="185"/>
+      <w:bookmarkEnd w:id="186"/>
     </w:p>
     <w:p>
       <w:pPr>
@@ -6989,24 +7366,24 @@
           <w:lang w:val="ru-BY"/>
         </w:rPr>
       </w:pPr>
-      <w:bookmarkStart w:id="186" w:name="_Toc121305993"/>
-      <w:bookmarkStart w:id="187" w:name="_Toc121308435"/>
-      <w:bookmarkStart w:id="188" w:name="_Toc121308470"/>
-      <w:bookmarkStart w:id="189" w:name="_Toc121310652"/>
-      <w:bookmarkStart w:id="190" w:name="_Toc121313297"/>
-      <w:bookmarkStart w:id="191" w:name="_Toc121313416"/>
+      <w:bookmarkStart w:id="187" w:name="_Toc121305993"/>
+      <w:bookmarkStart w:id="188" w:name="_Toc121308435"/>
+      <w:bookmarkStart w:id="189" w:name="_Toc121308470"/>
+      <w:bookmarkStart w:id="190" w:name="_Toc121310652"/>
+      <w:bookmarkStart w:id="191" w:name="_Toc121313297"/>
+      <w:bookmarkStart w:id="192" w:name="_Toc121313416"/>
       <w:r>
         <w:rPr>
           <w:lang w:val="ru-BY"/>
         </w:rPr>
         <w:t>Стандарт IEE754</w:t>
       </w:r>
-      <w:bookmarkEnd w:id="186"/>
       <w:bookmarkEnd w:id="187"/>
       <w:bookmarkEnd w:id="188"/>
       <w:bookmarkEnd w:id="189"/>
       <w:bookmarkEnd w:id="190"/>
       <w:bookmarkEnd w:id="191"/>
+      <w:bookmarkEnd w:id="192"/>
     </w:p>
     <w:p>
       <w:pPr>
@@ -7498,18 +7875,18 @@
           <w:lang w:val="ru-BY"/>
         </w:rPr>
       </w:pPr>
-      <w:bookmarkStart w:id="192" w:name="_Toc121310653"/>
-      <w:bookmarkStart w:id="193" w:name="_Toc121313298"/>
-      <w:bookmarkStart w:id="194" w:name="_Toc121313417"/>
+      <w:bookmarkStart w:id="193" w:name="_Toc121310653"/>
+      <w:bookmarkStart w:id="194" w:name="_Toc121313298"/>
+      <w:bookmarkStart w:id="195" w:name="_Toc121313417"/>
       <w:r>
         <w:rPr>
           <w:lang w:val="ru-BY"/>
         </w:rPr>
         <w:t>1.6 Математический со-процессор Intel 8087</w:t>
       </w:r>
-      <w:bookmarkEnd w:id="192"/>
       <w:bookmarkEnd w:id="193"/>
       <w:bookmarkEnd w:id="194"/>
+      <w:bookmarkEnd w:id="195"/>
     </w:p>
     <w:p>
       <w:pPr>
@@ -7633,18 +8010,18 @@
           <w:lang w:val="ru-BY"/>
         </w:rPr>
       </w:pPr>
-      <w:bookmarkStart w:id="195" w:name="_Toc121231992"/>
-      <w:bookmarkStart w:id="196" w:name="_Toc121236912"/>
-      <w:bookmarkStart w:id="197" w:name="_Toc121247922"/>
-      <w:bookmarkStart w:id="198" w:name="_Toc121248948"/>
-      <w:bookmarkStart w:id="199" w:name="_Toc121249592"/>
-      <w:bookmarkStart w:id="200" w:name="_Toc121252148"/>
-      <w:bookmarkStart w:id="201" w:name="_Toc121305994"/>
-      <w:bookmarkStart w:id="202" w:name="_Toc121308436"/>
-      <w:bookmarkStart w:id="203" w:name="_Toc121308471"/>
-      <w:bookmarkStart w:id="204" w:name="_Toc121310654"/>
-      <w:bookmarkStart w:id="205" w:name="_Toc121313299"/>
-      <w:bookmarkStart w:id="206" w:name="_Toc121313418"/>
+      <w:bookmarkStart w:id="196" w:name="_Toc121231992"/>
+      <w:bookmarkStart w:id="197" w:name="_Toc121236912"/>
+      <w:bookmarkStart w:id="198" w:name="_Toc121247922"/>
+      <w:bookmarkStart w:id="199" w:name="_Toc121248948"/>
+      <w:bookmarkStart w:id="200" w:name="_Toc121249592"/>
+      <w:bookmarkStart w:id="201" w:name="_Toc121252148"/>
+      <w:bookmarkStart w:id="202" w:name="_Toc121305994"/>
+      <w:bookmarkStart w:id="203" w:name="_Toc121308436"/>
+      <w:bookmarkStart w:id="204" w:name="_Toc121308471"/>
+      <w:bookmarkStart w:id="205" w:name="_Toc121310654"/>
+      <w:bookmarkStart w:id="206" w:name="_Toc121313299"/>
+      <w:bookmarkStart w:id="207" w:name="_Toc121313418"/>
       <w:r>
         <w:rPr>
           <w:lang w:val="ru-BY"/>
@@ -7658,7 +8035,6 @@
         </w:rPr>
         <w:t>Платформа программного обеспечения</w:t>
       </w:r>
-      <w:bookmarkEnd w:id="195"/>
       <w:bookmarkEnd w:id="196"/>
       <w:bookmarkEnd w:id="197"/>
       <w:bookmarkEnd w:id="198"/>
@@ -7670,6 +8046,7 @@
       <w:bookmarkEnd w:id="204"/>
       <w:bookmarkEnd w:id="205"/>
       <w:bookmarkEnd w:id="206"/>
+      <w:bookmarkEnd w:id="207"/>
     </w:p>
     <w:p>
       <w:pPr>
@@ -7799,20 +8176,20 @@
           <w:lang w:val="ru-BY"/>
         </w:rPr>
       </w:pPr>
-      <w:bookmarkStart w:id="207" w:name="_Toc121230761"/>
-      <w:bookmarkStart w:id="208" w:name="_Toc121231679"/>
-      <w:bookmarkStart w:id="209" w:name="_Toc121231995"/>
-      <w:bookmarkStart w:id="210" w:name="_Toc121236915"/>
-      <w:bookmarkStart w:id="211" w:name="_Toc121247925"/>
-      <w:bookmarkStart w:id="212" w:name="_Toc121248951"/>
-      <w:bookmarkStart w:id="213" w:name="_Toc121249595"/>
-      <w:bookmarkStart w:id="214" w:name="_Toc121252149"/>
-      <w:bookmarkStart w:id="215" w:name="_Toc121305995"/>
-      <w:bookmarkStart w:id="216" w:name="_Toc121308437"/>
-      <w:bookmarkStart w:id="217" w:name="_Toc121308472"/>
-      <w:bookmarkStart w:id="218" w:name="_Toc121310655"/>
-      <w:bookmarkStart w:id="219" w:name="_Toc121313300"/>
-      <w:bookmarkStart w:id="220" w:name="_Toc121313419"/>
+      <w:bookmarkStart w:id="208" w:name="_Toc121230761"/>
+      <w:bookmarkStart w:id="209" w:name="_Toc121231679"/>
+      <w:bookmarkStart w:id="210" w:name="_Toc121231995"/>
+      <w:bookmarkStart w:id="211" w:name="_Toc121236915"/>
+      <w:bookmarkStart w:id="212" w:name="_Toc121247925"/>
+      <w:bookmarkStart w:id="213" w:name="_Toc121248951"/>
+      <w:bookmarkStart w:id="214" w:name="_Toc121249595"/>
+      <w:bookmarkStart w:id="215" w:name="_Toc121252149"/>
+      <w:bookmarkStart w:id="216" w:name="_Toc121305995"/>
+      <w:bookmarkStart w:id="217" w:name="_Toc121308437"/>
+      <w:bookmarkStart w:id="218" w:name="_Toc121308472"/>
+      <w:bookmarkStart w:id="219" w:name="_Toc121310655"/>
+      <w:bookmarkStart w:id="220" w:name="_Toc121313300"/>
+      <w:bookmarkStart w:id="221" w:name="_Toc121313419"/>
       <w:r>
         <w:rPr>
           <w:lang w:val="ru-BY"/>
@@ -7837,7 +8214,6 @@
         </w:rPr>
         <w:t>Flat Assembler</w:t>
       </w:r>
-      <w:bookmarkEnd w:id="207"/>
       <w:bookmarkEnd w:id="208"/>
       <w:bookmarkEnd w:id="209"/>
       <w:bookmarkEnd w:id="210"/>
@@ -7851,6 +8227,7 @@
       <w:bookmarkEnd w:id="218"/>
       <w:bookmarkEnd w:id="219"/>
       <w:bookmarkEnd w:id="220"/>
+      <w:bookmarkEnd w:id="221"/>
     </w:p>
     <w:p>
       <w:pPr>
@@ -8128,20 +8505,20 @@
           <w:lang w:val="ru-BY"/>
         </w:rPr>
       </w:pPr>
-      <w:bookmarkStart w:id="221" w:name="_Toc121230762"/>
-      <w:bookmarkStart w:id="222" w:name="_Toc121231680"/>
-      <w:bookmarkStart w:id="223" w:name="_Toc121231996"/>
-      <w:bookmarkStart w:id="224" w:name="_Toc121236916"/>
-      <w:bookmarkStart w:id="225" w:name="_Toc121247926"/>
-      <w:bookmarkStart w:id="226" w:name="_Toc121248952"/>
-      <w:bookmarkStart w:id="227" w:name="_Toc121249596"/>
-      <w:bookmarkStart w:id="228" w:name="_Toc121252150"/>
-      <w:bookmarkStart w:id="229" w:name="_Toc121305996"/>
-      <w:bookmarkStart w:id="230" w:name="_Toc121308438"/>
-      <w:bookmarkStart w:id="231" w:name="_Toc121308473"/>
-      <w:bookmarkStart w:id="232" w:name="_Toc121310656"/>
-      <w:bookmarkStart w:id="233" w:name="_Toc121313301"/>
-      <w:bookmarkStart w:id="234" w:name="_Toc121313420"/>
+      <w:bookmarkStart w:id="222" w:name="_Toc121230762"/>
+      <w:bookmarkStart w:id="223" w:name="_Toc121231680"/>
+      <w:bookmarkStart w:id="224" w:name="_Toc121231996"/>
+      <w:bookmarkStart w:id="225" w:name="_Toc121236916"/>
+      <w:bookmarkStart w:id="226" w:name="_Toc121247926"/>
+      <w:bookmarkStart w:id="227" w:name="_Toc121248952"/>
+      <w:bookmarkStart w:id="228" w:name="_Toc121249596"/>
+      <w:bookmarkStart w:id="229" w:name="_Toc121252150"/>
+      <w:bookmarkStart w:id="230" w:name="_Toc121305996"/>
+      <w:bookmarkStart w:id="231" w:name="_Toc121308438"/>
+      <w:bookmarkStart w:id="232" w:name="_Toc121308473"/>
+      <w:bookmarkStart w:id="233" w:name="_Toc121310656"/>
+      <w:bookmarkStart w:id="234" w:name="_Toc121313301"/>
+      <w:bookmarkStart w:id="235" w:name="_Toc121313420"/>
       <w:r>
         <w:rPr>
           <w:lang w:val="ru-BY"/>
@@ -8160,26 +8537,26 @@
         </w:rPr>
         <w:t xml:space="preserve"> </w:t>
       </w:r>
-      <w:bookmarkEnd w:id="221"/>
       <w:bookmarkEnd w:id="222"/>
       <w:bookmarkEnd w:id="223"/>
       <w:bookmarkEnd w:id="224"/>
       <w:bookmarkEnd w:id="225"/>
       <w:bookmarkEnd w:id="226"/>
       <w:bookmarkEnd w:id="227"/>
+      <w:bookmarkEnd w:id="228"/>
       <w:r>
         <w:rPr>
           <w:lang w:val="ru-BY"/>
         </w:rPr>
         <w:t>Microsoft Windows</w:t>
       </w:r>
-      <w:bookmarkEnd w:id="228"/>
       <w:bookmarkEnd w:id="229"/>
       <w:bookmarkEnd w:id="230"/>
       <w:bookmarkEnd w:id="231"/>
       <w:bookmarkEnd w:id="232"/>
       <w:bookmarkEnd w:id="233"/>
       <w:bookmarkEnd w:id="234"/>
+      <w:bookmarkEnd w:id="235"/>
     </w:p>
     <w:p>
       <w:pPr>
@@ -8410,46 +8787,34 @@
           <w:lang w:val="ru-BY"/>
         </w:rPr>
       </w:pPr>
-      <w:bookmarkStart w:id="235" w:name="_Toc121308439"/>
-      <w:bookmarkStart w:id="236" w:name="_Toc121308474"/>
-      <w:bookmarkStart w:id="237" w:name="_Toc121310657"/>
-      <w:bookmarkStart w:id="238" w:name="_Toc121313302"/>
-      <w:bookmarkStart w:id="239" w:name="_Toc121313421"/>
+      <w:bookmarkStart w:id="236" w:name="_Toc121308439"/>
+      <w:bookmarkStart w:id="237" w:name="_Toc121308474"/>
+      <w:bookmarkStart w:id="238" w:name="_Toc121310657"/>
+      <w:bookmarkStart w:id="239" w:name="_Toc121313302"/>
+      <w:bookmarkStart w:id="240" w:name="_Toc121313421"/>
       <w:r>
         <w:rPr>
           <w:lang w:val="ru-BY"/>
         </w:rPr>
         <w:t>2.3 Windows API</w:t>
       </w:r>
-      <w:bookmarkEnd w:id="235"/>
       <w:bookmarkEnd w:id="236"/>
       <w:bookmarkEnd w:id="237"/>
       <w:bookmarkEnd w:id="238"/>
       <w:bookmarkEnd w:id="239"/>
-    </w:p>
-    <w:p>
-      <w:pPr>
-        <w:rPr>
-          <w:lang w:val="ru-BY"/>
-        </w:rPr>
-      </w:pPr>
-      <w:r>
-        <w:rPr>
-          <w:lang w:val="ru-BY"/>
-        </w:rPr>
-        <w:t xml:space="preserve">Windows API </w:t>
-      </w:r>
-      <w:r>
-        <w:rPr>
-          <w:lang w:val="ru-BY"/>
-        </w:rPr>
-        <w:t>–</w:t>
-      </w:r>
-      <w:r>
-        <w:rPr>
-          <w:lang w:val="ru-BY"/>
-        </w:rPr>
-        <w:t xml:space="preserve"> общее наименование набора базовых функций интерфейсов программирования приложений операционных систем семейств Microsoft Windows корпорации Майкрософт. Предоставляет прямой способ взаимодействия приложений пользователя с операционной системой Windows. Для создания программ, использующих Windows API, корпорация Майкрософт выпускает комплект разработчика программного обеспечения, который называется Platform SDK и содержит документацию, набор библиотек, утилит и других инструментальных средств для разработки.</w:t>
+      <w:bookmarkEnd w:id="240"/>
+    </w:p>
+    <w:p>
+      <w:pPr>
+        <w:rPr>
+          <w:lang w:val="ru-BY"/>
+        </w:rPr>
+      </w:pPr>
+      <w:r>
+        <w:rPr>
+          <w:lang w:val="ru-BY"/>
+        </w:rPr>
+        <w:t>Windows API – общее наименование набора базовых функций интерфейсов программирования приложений операционных систем семейств Microsoft Windows корпорации Майкрософт. Предоставляет прямой способ взаимодействия приложений пользователя с операционной системой Windows. Для создания программ, использующих Windows API, корпорация Майкрософт выпускает комплект разработчика программного обеспечения, который называется Platform SDK и содержит документацию, набор библиотек, утилит и других инструментальных средств для разработки.</w:t>
       </w:r>
     </w:p>
     <w:p>
@@ -8534,101 +8899,53 @@
         <w:rPr>
           <w:lang w:val="ru-BY"/>
         </w:rPr>
-        <w:t xml:space="preserve">– </w:t>
-      </w:r>
-      <w:r>
-        <w:rPr>
-          <w:lang w:val="ru-BY"/>
-        </w:rPr>
-        <w:t>Win16 — первая версия WinAPI для 16-разрядных версий Windows. Изначально назывался Windows API, позднее был ретроспективно переименован в Win16 для отличия от Win32. Описан в стандарте ECMA-234</w:t>
-      </w:r>
-      <w:r>
-        <w:rPr>
-          <w:lang w:val="ru-BY"/>
-        </w:rPr>
-        <w:t>;</w:t>
-      </w:r>
-    </w:p>
-    <w:p>
-      <w:pPr>
-        <w:rPr>
-          <w:lang w:val="ru-BY"/>
-        </w:rPr>
-      </w:pPr>
-      <w:r>
-        <w:rPr>
-          <w:lang w:val="ru-BY"/>
-        </w:rPr>
-        <w:t xml:space="preserve">– </w:t>
-      </w:r>
-      <w:r>
-        <w:rPr>
-          <w:lang w:val="ru-BY"/>
-        </w:rPr>
-        <w:t xml:space="preserve">Win32 — 32-разрядный API для современных версий Windows. Самая популярная ныне версия. Базовые функции реализованы в динамически подключаемых библиотеках kernel32.dll и advapi32.dll; базовые модули графического интерфейса пользователя — в user32.dll и gdi32.dll. Win32 появился вместе с Windows NT и затем был перенесён в несколько ограниченном виде в системы серии Windows 9x. В современных версиях Windows, происходящих от Windows NT, работу Win32 GUI обеспечивают два модуля: csrss.exe (процесс </w:t>
+        <w:t>– Win16 — первая версия WinAPI для 16-разрядных версий Windows. Изначально назывался Windows API, позднее был ретроспективно переименован в Win16 для отличия от Win32. Описан в стандарте ECMA-234;</w:t>
+      </w:r>
+    </w:p>
+    <w:p>
+      <w:pPr>
+        <w:rPr>
+          <w:lang w:val="ru-BY"/>
+        </w:rPr>
+      </w:pPr>
+      <w:r>
+        <w:rPr>
+          <w:lang w:val="ru-BY"/>
+        </w:rPr>
+        <w:t xml:space="preserve">– Win32 — 32-разрядный API для современных версий Windows. Самая популярная ныне версия. Базовые функции реализованы в динамически подключаемых библиотеках kernel32.dll и advapi32.dll; базовые модули графического интерфейса пользователя — в user32.dll и gdi32.dll. Win32 появился вместе с Windows NT и затем был перенесён в несколько ограниченном виде в системы серии Windows 9x. В современных версиях Windows, происходящих от Windows NT, работу Win32 GUI обеспечивают два модуля: csrss.exe (процесс </w:t>
       </w:r>
       <w:r>
         <w:rPr>
           <w:lang w:val="ru-BY"/>
         </w:rPr>
         <w:lastRenderedPageBreak/>
-        <w:t>исполнения клиент-сервер), работающий в пользовательском режиме, и win32k.sys в режиме ядра. Работу же системы обеспечивает ядро — ntoskrnl.exe</w:t>
-      </w:r>
-      <w:r>
-        <w:rPr>
-          <w:lang w:val="ru-BY"/>
-        </w:rPr>
-        <w:t>;</w:t>
-      </w:r>
-    </w:p>
-    <w:p>
-      <w:pPr>
-        <w:rPr>
-          <w:lang w:val="ru-BY"/>
-        </w:rPr>
-      </w:pPr>
-      <w:r>
-        <w:rPr>
-          <w:lang w:val="ru-BY"/>
-        </w:rPr>
-        <w:t xml:space="preserve">– </w:t>
-      </w:r>
-      <w:r>
-        <w:rPr>
-          <w:lang w:val="ru-BY"/>
-        </w:rPr>
-        <w:t>Win32s — подмножество Win32, устанавливаемое на семейство 16-разрядных систем Windows 3.x и реализующее ограниченный набор функций Win32 для этих систем</w:t>
-      </w:r>
-      <w:r>
-        <w:rPr>
-          <w:lang w:val="ru-BY"/>
-        </w:rPr>
-        <w:t>;</w:t>
-      </w:r>
-    </w:p>
-    <w:p>
-      <w:pPr>
-        <w:rPr>
-          <w:lang w:val="ru-BY"/>
-        </w:rPr>
-      </w:pPr>
-      <w:r>
-        <w:rPr>
-          <w:lang w:val="ru-BY"/>
-        </w:rPr>
-        <w:t xml:space="preserve">– </w:t>
-      </w:r>
-      <w:r>
-        <w:rPr>
-          <w:lang w:val="ru-BY"/>
-        </w:rPr>
-        <w:t>Win64 — 64-разрядная версия Win32, содержащая дополнительные функции Windows на платформах x86-64 и IA-64</w:t>
-      </w:r>
-      <w:r>
-        <w:rPr>
-          <w:lang w:val="ru-BY"/>
-        </w:rPr>
-        <w:t>;</w:t>
+        <w:t>исполнения клиент-сервер), работающий в пользовательском режиме, и win32k.sys в режиме ядра. Работу же системы обеспечивает ядро — ntoskrnl.exe;</w:t>
+      </w:r>
+    </w:p>
+    <w:p>
+      <w:pPr>
+        <w:rPr>
+          <w:lang w:val="ru-BY"/>
+        </w:rPr>
+      </w:pPr>
+      <w:r>
+        <w:rPr>
+          <w:lang w:val="ru-BY"/>
+        </w:rPr>
+        <w:t>– Win32s — подмножество Win32, устанавливаемое на семейство 16-разрядных систем Windows 3.x и реализующее ограниченный набор функций Win32 для этих систем;</w:t>
+      </w:r>
+    </w:p>
+    <w:p>
+      <w:pPr>
+        <w:rPr>
+          <w:lang w:val="ru-BY"/>
+        </w:rPr>
+      </w:pPr>
+      <w:r>
+        <w:rPr>
+          <w:lang w:val="ru-BY"/>
+        </w:rPr>
+        <w:t>– Win64 — 64-разрядная версия Win32, содержащая дополнительные функции Windows на платформах x86-64 и IA-64;</w:t>
       </w:r>
     </w:p>
     <w:p>
@@ -8638,13 +8955,13 @@
           <w:lang w:val="ru-BY"/>
         </w:rPr>
       </w:pPr>
-      <w:bookmarkStart w:id="240" w:name="_Toc121252151"/>
-      <w:bookmarkStart w:id="241" w:name="_Toc121305997"/>
-      <w:bookmarkStart w:id="242" w:name="_Toc121308440"/>
-      <w:bookmarkStart w:id="243" w:name="_Toc121308475"/>
-      <w:bookmarkStart w:id="244" w:name="_Toc121310658"/>
-      <w:bookmarkStart w:id="245" w:name="_Toc121313303"/>
-      <w:bookmarkStart w:id="246" w:name="_Toc121313422"/>
+      <w:bookmarkStart w:id="241" w:name="_Toc121252151"/>
+      <w:bookmarkStart w:id="242" w:name="_Toc121305997"/>
+      <w:bookmarkStart w:id="243" w:name="_Toc121308440"/>
+      <w:bookmarkStart w:id="244" w:name="_Toc121308475"/>
+      <w:bookmarkStart w:id="245" w:name="_Toc121310658"/>
+      <w:bookmarkStart w:id="246" w:name="_Toc121313303"/>
+      <w:bookmarkStart w:id="247" w:name="_Toc121313422"/>
       <w:r>
         <w:rPr>
           <w:lang w:val="ru-BY"/>
@@ -8663,13 +8980,13 @@
         </w:rPr>
         <w:t xml:space="preserve"> Kernel 32</w:t>
       </w:r>
-      <w:bookmarkEnd w:id="240"/>
       <w:bookmarkEnd w:id="241"/>
       <w:bookmarkEnd w:id="242"/>
       <w:bookmarkEnd w:id="243"/>
       <w:bookmarkEnd w:id="244"/>
       <w:bookmarkEnd w:id="245"/>
       <w:bookmarkEnd w:id="246"/>
+      <w:bookmarkEnd w:id="247"/>
     </w:p>
     <w:p>
       <w:pPr>
@@ -8712,18 +9029,18 @@
           <w:lang w:val="ru-BY"/>
         </w:rPr>
       </w:pPr>
-      <w:bookmarkStart w:id="247" w:name="_Toc121231997"/>
-      <w:bookmarkStart w:id="248" w:name="_Toc121236917"/>
-      <w:bookmarkStart w:id="249" w:name="_Toc121247927"/>
-      <w:bookmarkStart w:id="250" w:name="_Toc121248953"/>
-      <w:bookmarkStart w:id="251" w:name="_Toc121249597"/>
-      <w:bookmarkStart w:id="252" w:name="_Toc121252152"/>
-      <w:bookmarkStart w:id="253" w:name="_Toc121305998"/>
-      <w:bookmarkStart w:id="254" w:name="_Toc121308441"/>
-      <w:bookmarkStart w:id="255" w:name="_Toc121308476"/>
-      <w:bookmarkStart w:id="256" w:name="_Toc121310659"/>
-      <w:bookmarkStart w:id="257" w:name="_Toc121313304"/>
-      <w:bookmarkStart w:id="258" w:name="_Toc121313423"/>
+      <w:bookmarkStart w:id="248" w:name="_Toc121231997"/>
+      <w:bookmarkStart w:id="249" w:name="_Toc121236917"/>
+      <w:bookmarkStart w:id="250" w:name="_Toc121247927"/>
+      <w:bookmarkStart w:id="251" w:name="_Toc121248953"/>
+      <w:bookmarkStart w:id="252" w:name="_Toc121249597"/>
+      <w:bookmarkStart w:id="253" w:name="_Toc121252152"/>
+      <w:bookmarkStart w:id="254" w:name="_Toc121305998"/>
+      <w:bookmarkStart w:id="255" w:name="_Toc121308441"/>
+      <w:bookmarkStart w:id="256" w:name="_Toc121308476"/>
+      <w:bookmarkStart w:id="257" w:name="_Toc121310659"/>
+      <w:bookmarkStart w:id="258" w:name="_Toc121313304"/>
+      <w:bookmarkStart w:id="259" w:name="_Toc121313423"/>
       <w:r>
         <w:rPr>
           <w:lang w:val="ru-BY"/>
@@ -8737,7 +9054,6 @@
         </w:rPr>
         <w:t>Теоретическое обоснование разработки программного продукта</w:t>
       </w:r>
-      <w:bookmarkEnd w:id="247"/>
       <w:bookmarkEnd w:id="248"/>
       <w:bookmarkEnd w:id="249"/>
       <w:bookmarkEnd w:id="250"/>
@@ -8749,6 +9065,7 @@
       <w:bookmarkEnd w:id="256"/>
       <w:bookmarkEnd w:id="257"/>
       <w:bookmarkEnd w:id="258"/>
+      <w:bookmarkEnd w:id="259"/>
     </w:p>
     <w:p>
       <w:pPr>
@@ -9332,20 +9649,20 @@
           <w:lang w:val="ru-BY"/>
         </w:rPr>
       </w:pPr>
-      <w:bookmarkStart w:id="259" w:name="_Toc121230764"/>
-      <w:bookmarkStart w:id="260" w:name="_Toc121231682"/>
-      <w:bookmarkStart w:id="261" w:name="_Toc121231998"/>
-      <w:bookmarkStart w:id="262" w:name="_Toc121236918"/>
-      <w:bookmarkStart w:id="263" w:name="_Toc121247928"/>
-      <w:bookmarkStart w:id="264" w:name="_Toc121248954"/>
-      <w:bookmarkStart w:id="265" w:name="_Toc121249598"/>
-      <w:bookmarkStart w:id="266" w:name="_Toc121252153"/>
-      <w:bookmarkStart w:id="267" w:name="_Toc121305999"/>
-      <w:bookmarkStart w:id="268" w:name="_Toc121308442"/>
-      <w:bookmarkStart w:id="269" w:name="_Toc121308477"/>
-      <w:bookmarkStart w:id="270" w:name="_Toc121310660"/>
-      <w:bookmarkStart w:id="271" w:name="_Toc121313305"/>
-      <w:bookmarkStart w:id="272" w:name="_Toc121313424"/>
+      <w:bookmarkStart w:id="260" w:name="_Toc121230764"/>
+      <w:bookmarkStart w:id="261" w:name="_Toc121231682"/>
+      <w:bookmarkStart w:id="262" w:name="_Toc121231998"/>
+      <w:bookmarkStart w:id="263" w:name="_Toc121236918"/>
+      <w:bookmarkStart w:id="264" w:name="_Toc121247928"/>
+      <w:bookmarkStart w:id="265" w:name="_Toc121248954"/>
+      <w:bookmarkStart w:id="266" w:name="_Toc121249598"/>
+      <w:bookmarkStart w:id="267" w:name="_Toc121252153"/>
+      <w:bookmarkStart w:id="268" w:name="_Toc121305999"/>
+      <w:bookmarkStart w:id="269" w:name="_Toc121308442"/>
+      <w:bookmarkStart w:id="270" w:name="_Toc121308477"/>
+      <w:bookmarkStart w:id="271" w:name="_Toc121310660"/>
+      <w:bookmarkStart w:id="272" w:name="_Toc121313305"/>
+      <w:bookmarkStart w:id="273" w:name="_Toc121313424"/>
       <w:r>
         <w:rPr>
           <w:lang w:val="ru-BY"/>
@@ -9358,7 +9675,6 @@
         </w:rPr>
         <w:t>Используемые технологии программирования</w:t>
       </w:r>
-      <w:bookmarkEnd w:id="259"/>
       <w:bookmarkEnd w:id="260"/>
       <w:bookmarkEnd w:id="261"/>
       <w:bookmarkEnd w:id="262"/>
@@ -9372,6 +9688,7 @@
       <w:bookmarkEnd w:id="270"/>
       <w:bookmarkEnd w:id="271"/>
       <w:bookmarkEnd w:id="272"/>
+      <w:bookmarkEnd w:id="273"/>
     </w:p>
     <w:p>
       <w:pPr>
@@ -9677,19 +9994,19 @@
           <w:lang w:val="ru-BY"/>
         </w:rPr>
       </w:pPr>
-      <w:bookmarkStart w:id="273" w:name="_Toc121249599"/>
-      <w:bookmarkStart w:id="274" w:name="_Toc121252154"/>
-      <w:bookmarkStart w:id="275" w:name="_Toc121230765"/>
-      <w:bookmarkStart w:id="276" w:name="_Toc121231683"/>
-      <w:bookmarkStart w:id="277" w:name="_Toc121231999"/>
-      <w:bookmarkStart w:id="278" w:name="_Toc121236919"/>
-      <w:bookmarkStart w:id="279" w:name="_Toc121247929"/>
-      <w:bookmarkStart w:id="280" w:name="_Toc121306000"/>
-      <w:bookmarkStart w:id="281" w:name="_Toc121308443"/>
-      <w:bookmarkStart w:id="282" w:name="_Toc121308478"/>
-      <w:bookmarkStart w:id="283" w:name="_Toc121310661"/>
-      <w:bookmarkStart w:id="284" w:name="_Toc121313306"/>
-      <w:bookmarkStart w:id="285" w:name="_Toc121313425"/>
+      <w:bookmarkStart w:id="274" w:name="_Toc121249599"/>
+      <w:bookmarkStart w:id="275" w:name="_Toc121252154"/>
+      <w:bookmarkStart w:id="276" w:name="_Toc121306000"/>
+      <w:bookmarkStart w:id="277" w:name="_Toc121308443"/>
+      <w:bookmarkStart w:id="278" w:name="_Toc121308478"/>
+      <w:bookmarkStart w:id="279" w:name="_Toc121310661"/>
+      <w:bookmarkStart w:id="280" w:name="_Toc121313306"/>
+      <w:bookmarkStart w:id="281" w:name="_Toc121313425"/>
+      <w:bookmarkStart w:id="282" w:name="_Toc121230765"/>
+      <w:bookmarkStart w:id="283" w:name="_Toc121231683"/>
+      <w:bookmarkStart w:id="284" w:name="_Toc121231999"/>
+      <w:bookmarkStart w:id="285" w:name="_Toc121236919"/>
+      <w:bookmarkStart w:id="286" w:name="_Toc121247929"/>
       <w:r>
         <w:rPr>
           <w:lang w:val="ru-BY"/>
@@ -9702,14 +10019,14 @@
         </w:rPr>
         <w:t>Некоторые дополнительные принципы, на которых основана разработка</w:t>
       </w:r>
-      <w:bookmarkEnd w:id="273"/>
       <w:bookmarkEnd w:id="274"/>
+      <w:bookmarkEnd w:id="275"/>
+      <w:bookmarkEnd w:id="276"/>
+      <w:bookmarkEnd w:id="277"/>
+      <w:bookmarkEnd w:id="278"/>
+      <w:bookmarkEnd w:id="279"/>
       <w:bookmarkEnd w:id="280"/>
       <w:bookmarkEnd w:id="281"/>
-      <w:bookmarkEnd w:id="282"/>
-      <w:bookmarkEnd w:id="283"/>
-      <w:bookmarkEnd w:id="284"/>
-      <w:bookmarkEnd w:id="285"/>
     </w:p>
     <w:p>
       <w:pPr>
@@ -9899,8 +10216,6 @@
         </w:rPr>
         <w:t>»</w:t>
       </w:r>
-      <w:bookmarkStart w:id="286" w:name="_GoBack"/>
-      <w:bookmarkEnd w:id="286"/>
       <w:r>
         <w:rPr>
           <w:rFonts w:cs="Times New Roman"/>
@@ -10360,11 +10675,11 @@
         </w:rPr>
         <w:t>Проектирование функциональных возможностей программы</w:t>
       </w:r>
-      <w:bookmarkEnd w:id="275"/>
-      <w:bookmarkEnd w:id="276"/>
-      <w:bookmarkEnd w:id="277"/>
-      <w:bookmarkEnd w:id="278"/>
-      <w:bookmarkEnd w:id="279"/>
+      <w:bookmarkEnd w:id="282"/>
+      <w:bookmarkEnd w:id="283"/>
+      <w:bookmarkEnd w:id="284"/>
+      <w:bookmarkEnd w:id="285"/>
+      <w:bookmarkEnd w:id="286"/>
       <w:bookmarkEnd w:id="327"/>
       <w:bookmarkEnd w:id="328"/>
       <w:bookmarkEnd w:id="329"/>
@@ -11532,39 +11847,7 @@
           <w:szCs w:val="28"/>
           <w:lang w:val="ru-BY"/>
         </w:rPr>
-        <w:t>http://flatassembler</w:t>
-      </w:r>
-      <w:r>
-        <w:rPr>
-          <w:rFonts w:cs="Times New Roman"/>
-          <w:szCs w:val="28"/>
-          <w:lang w:val="ru-BY"/>
-        </w:rPr>
-        <w:t>.</w:t>
-      </w:r>
-      <w:r>
-        <w:rPr>
-          <w:rFonts w:cs="Times New Roman"/>
-          <w:szCs w:val="28"/>
-          <w:lang w:val="ru-BY"/>
-        </w:rPr>
-        <w:t>na</w:t>
-      </w:r>
-      <w:r>
-        <w:rPr>
-          <w:rFonts w:cs="Times New Roman"/>
-          <w:szCs w:val="28"/>
-          <w:lang w:val="ru-BY"/>
-        </w:rPr>
-        <w:t>r</w:t>
-      </w:r>
-      <w:r>
-        <w:rPr>
-          <w:rFonts w:cs="Times New Roman"/>
-          <w:szCs w:val="28"/>
-          <w:lang w:val="ru-BY"/>
-        </w:rPr>
-        <w:t>od.ru/fasm.htm</w:t>
+        <w:t>http://flatassembler.narod.ru/fasm.htm</w:t>
       </w:r>
       <w:r>
         <w:rPr>
@@ -13494,10 +13777,10 @@
           <w:lang w:val="ru-BY"/>
         </w:rPr>
       </w:pPr>
-      <w:bookmarkStart w:id="362" w:name="_Toc121308454"/>
-      <w:bookmarkStart w:id="363" w:name="_Toc121308489"/>
-      <w:bookmarkStart w:id="364" w:name="_Toc121310672"/>
-      <w:bookmarkStart w:id="365" w:name="_Toc121313436"/>
+      <w:bookmarkStart w:id="362" w:name="_Toc121313436"/>
+      <w:bookmarkStart w:id="363" w:name="_Toc121308454"/>
+      <w:bookmarkStart w:id="364" w:name="_Toc121308489"/>
+      <w:bookmarkStart w:id="365" w:name="_Toc121310672"/>
       <w:r>
         <w:rPr>
           <w:rStyle w:val="Heading1Char"/>
@@ -13526,16 +13809,16 @@
         </w:rPr>
         <w:t>Б</w:t>
       </w:r>
-      <w:bookmarkEnd w:id="365"/>
+      <w:bookmarkEnd w:id="362"/>
       <w:r>
         <w:rPr>
           <w:lang w:val="ru-BY"/>
         </w:rPr>
         <w:br/>
       </w:r>
-      <w:bookmarkEnd w:id="362"/>
       <w:bookmarkEnd w:id="363"/>
       <w:bookmarkEnd w:id="364"/>
+      <w:bookmarkEnd w:id="365"/>
       <w:r>
         <w:rPr>
           <w:b w:val="0"/>
@@ -17902,7 +18185,6 @@
     <w:lsdException w:name="Table Web 2" w:semiHidden="1" w:unhideWhenUsed="1"/>
     <w:lsdException w:name="Table Web 3" w:semiHidden="1" w:unhideWhenUsed="1"/>
     <w:lsdException w:name="Balloon Text" w:semiHidden="1" w:unhideWhenUsed="1"/>
-    <w:lsdException w:name="Table Grid" w:uiPriority="39"/>
     <w:lsdException w:name="Table Theme" w:semiHidden="1" w:unhideWhenUsed="1"/>
     <w:lsdException w:name="Placeholder Text" w:semiHidden="1"/>
     <w:lsdException w:name="No Spacing" w:uiPriority="1" w:qFormat="1"/>
@@ -18549,6 +18831,141 @@
       <w:sz w:val="32"/>
     </w:rPr>
   </w:style>
+  <w:style w:type="paragraph" w:styleId="FootnoteText">
+    <w:name w:val="footnote text"/>
+    <w:basedOn w:val="Normal"/>
+    <w:link w:val="FootnoteTextChar"/>
+    <w:uiPriority w:val="99"/>
+    <w:unhideWhenUsed/>
+    <w:rsid w:val="00911D8C"/>
+    <w:pPr>
+      <w:spacing w:line="240" w:lineRule="auto"/>
+      <w:ind w:firstLine="0"/>
+      <w:jc w:val="left"/>
+    </w:pPr>
+    <w:rPr>
+      <w:rFonts w:eastAsiaTheme="minorHAnsi" w:cstheme="minorBidi"/>
+      <w:sz w:val="20"/>
+      <w:szCs w:val="20"/>
+      <w:lang w:val="ru-RU"/>
+    </w:rPr>
+  </w:style>
+  <w:style w:type="character" w:customStyle="1" w:styleId="FootnoteTextChar">
+    <w:name w:val="Footnote Text Char"/>
+    <w:basedOn w:val="DefaultParagraphFont"/>
+    <w:link w:val="FootnoteText"/>
+    <w:uiPriority w:val="99"/>
+    <w:rsid w:val="00911D8C"/>
+    <w:rPr>
+      <w:rFonts w:ascii="Times New Roman" w:hAnsi="Times New Roman"/>
+      <w:sz w:val="20"/>
+      <w:szCs w:val="20"/>
+      <w:lang w:val="ru-RU"/>
+    </w:rPr>
+  </w:style>
+  <w:style w:type="table" w:styleId="TableGrid">
+    <w:name w:val="Table Grid"/>
+    <w:basedOn w:val="TableNormal"/>
+    <w:uiPriority w:val="99"/>
+    <w:rsid w:val="00911D8C"/>
+    <w:pPr>
+      <w:spacing w:line="240" w:lineRule="auto"/>
+      <w:ind w:firstLine="0"/>
+      <w:jc w:val="left"/>
+    </w:pPr>
+    <w:rPr>
+      <w:rFonts w:ascii="Times New Roman" w:eastAsia="Times New Roman" w:hAnsi="Times New Roman" w:cs="Times New Roman"/>
+      <w:sz w:val="20"/>
+      <w:szCs w:val="20"/>
+      <w:lang w:val="ru-RU" w:eastAsia="ru-RU"/>
+    </w:rPr>
+    <w:tblPr>
+      <w:tblBorders>
+        <w:top w:val="single" w:sz="4" w:space="0" w:color="auto"/>
+        <w:left w:val="single" w:sz="4" w:space="0" w:color="auto"/>
+        <w:bottom w:val="single" w:sz="4" w:space="0" w:color="auto"/>
+        <w:right w:val="single" w:sz="4" w:space="0" w:color="auto"/>
+        <w:insideH w:val="single" w:sz="4" w:space="0" w:color="auto"/>
+        <w:insideV w:val="single" w:sz="4" w:space="0" w:color="auto"/>
+      </w:tblBorders>
+    </w:tblPr>
+  </w:style>
+  <w:style w:type="character" w:styleId="CommentReference">
+    <w:name w:val="annotation reference"/>
+    <w:basedOn w:val="DefaultParagraphFont"/>
+    <w:uiPriority w:val="99"/>
+    <w:semiHidden/>
+    <w:unhideWhenUsed/>
+    <w:rsid w:val="00911D8C"/>
+    <w:rPr>
+      <w:sz w:val="16"/>
+      <w:szCs w:val="16"/>
+    </w:rPr>
+  </w:style>
+  <w:style w:type="paragraph" w:styleId="CommentText">
+    <w:name w:val="annotation text"/>
+    <w:basedOn w:val="Normal"/>
+    <w:link w:val="CommentTextChar"/>
+    <w:uiPriority w:val="99"/>
+    <w:semiHidden/>
+    <w:unhideWhenUsed/>
+    <w:rsid w:val="00911D8C"/>
+    <w:pPr>
+      <w:spacing w:line="240" w:lineRule="auto"/>
+      <w:ind w:firstLine="0"/>
+      <w:jc w:val="left"/>
+    </w:pPr>
+    <w:rPr>
+      <w:rFonts w:eastAsiaTheme="minorHAnsi" w:cstheme="minorBidi"/>
+      <w:sz w:val="20"/>
+      <w:szCs w:val="20"/>
+      <w:lang w:val="ru-RU"/>
+    </w:rPr>
+  </w:style>
+  <w:style w:type="character" w:customStyle="1" w:styleId="CommentTextChar">
+    <w:name w:val="Comment Text Char"/>
+    <w:basedOn w:val="DefaultParagraphFont"/>
+    <w:link w:val="CommentText"/>
+    <w:uiPriority w:val="99"/>
+    <w:semiHidden/>
+    <w:rsid w:val="00911D8C"/>
+    <w:rPr>
+      <w:rFonts w:ascii="Times New Roman" w:hAnsi="Times New Roman"/>
+      <w:sz w:val="20"/>
+      <w:szCs w:val="20"/>
+      <w:lang w:val="ru-RU"/>
+    </w:rPr>
+  </w:style>
+  <w:style w:type="paragraph" w:styleId="BalloonText">
+    <w:name w:val="Balloon Text"/>
+    <w:basedOn w:val="Normal"/>
+    <w:link w:val="BalloonTextChar"/>
+    <w:uiPriority w:val="99"/>
+    <w:semiHidden/>
+    <w:unhideWhenUsed/>
+    <w:rsid w:val="00911D8C"/>
+    <w:pPr>
+      <w:spacing w:line="240" w:lineRule="auto"/>
+    </w:pPr>
+    <w:rPr>
+      <w:rFonts w:ascii="Segoe UI" w:hAnsi="Segoe UI" w:cs="Segoe UI"/>
+      <w:sz w:val="18"/>
+      <w:szCs w:val="18"/>
+    </w:rPr>
+  </w:style>
+  <w:style w:type="character" w:customStyle="1" w:styleId="BalloonTextChar">
+    <w:name w:val="Balloon Text Char"/>
+    <w:basedOn w:val="DefaultParagraphFont"/>
+    <w:link w:val="BalloonText"/>
+    <w:uiPriority w:val="99"/>
+    <w:semiHidden/>
+    <w:rsid w:val="00911D8C"/>
+    <w:rPr>
+      <w:rFonts w:ascii="Segoe UI" w:eastAsia="Arial" w:hAnsi="Segoe UI" w:cs="Segoe UI"/>
+      <w:sz w:val="18"/>
+      <w:szCs w:val="18"/>
+    </w:rPr>
+  </w:style>
 </w:styles>
 </file>
 
@@ -18852,7 +19269,7 @@
 </file>
 
 <file path=customXml/itemProps1.xml><?xml version="1.0" encoding="utf-8"?>
-<ds:datastoreItem xmlns:ds="http://schemas.openxmlformats.org/officeDocument/2006/customXml" ds:itemID="{79DF7CF8-CAC9-4A12-97C0-54337748AE3F}">
+<ds:datastoreItem xmlns:ds="http://schemas.openxmlformats.org/officeDocument/2006/customXml" ds:itemID="{F069DA11-DDCC-4042-B274-ABD78152CA9F}">
   <ds:schemaRefs>
     <ds:schemaRef ds:uri="http://schemas.openxmlformats.org/officeDocument/2006/bibliography"/>
   </ds:schemaRefs>

</xml_diff>